<commit_message>
usecase description 23-29 내용 추가
</commit_message>
<xml_diff>
--- a/Requirement Capturing/Usecase Description.docx
+++ b/Requirement Capturing/Usecase Description.docx
@@ -6,7 +6,7 @@
       <w:pPr>
         <w:jc w:val="center"/>
         <w:rPr>
-          <w:rFonts w:ascii="맑은 고딕" w:eastAsia="맑은 고딕" w:hAnsi="맑은 고딕" w:cs="Times New Roman" w:hint="eastAsia"/>
+          <w:rFonts w:ascii="맑은 고딕" w:eastAsia="맑은 고딕" w:hAnsi="맑은 고딕" w:cs="Times New Roman"/>
           <w:b/>
           <w:bCs/>
           <w:sz w:val="32"/>
@@ -63,11 +63,6 @@
             <w:tcW w:w="4508" w:type="dxa"/>
           </w:tcPr>
           <w:p>
-            <w:pPr>
-              <w:rPr>
-                <w:rFonts w:hint="eastAsia"/>
-              </w:rPr>
-            </w:pPr>
             <w:r>
               <w:rPr>
                 <w:rFonts w:hint="eastAsia"/>
@@ -81,11 +76,6 @@
             <w:tcW w:w="4508" w:type="dxa"/>
           </w:tcPr>
           <w:p>
-            <w:pPr>
-              <w:rPr>
-                <w:rFonts w:hint="eastAsia"/>
-              </w:rPr>
-            </w:pPr>
             <w:r>
               <w:rPr>
                 <w:rFonts w:hint="eastAsia"/>
@@ -101,11 +91,6 @@
             <w:tcW w:w="4508" w:type="dxa"/>
           </w:tcPr>
           <w:p>
-            <w:pPr>
-              <w:rPr>
-                <w:rFonts w:hint="eastAsia"/>
-              </w:rPr>
-            </w:pPr>
             <w:r>
               <w:rPr>
                 <w:rFonts w:hint="eastAsia"/>
@@ -119,11 +104,6 @@
             <w:tcW w:w="4508" w:type="dxa"/>
           </w:tcPr>
           <w:p>
-            <w:pPr>
-              <w:rPr>
-                <w:rFonts w:hint="eastAsia"/>
-              </w:rPr>
-            </w:pPr>
             <w:r>
               <w:rPr>
                 <w:rFonts w:hint="eastAsia"/>
@@ -158,11 +138,6 @@
             <w:gridSpan w:val="2"/>
           </w:tcPr>
           <w:p>
-            <w:pPr>
-              <w:rPr>
-                <w:rFonts w:hint="eastAsia"/>
-              </w:rPr>
-            </w:pPr>
             <w:r>
               <w:t>Extensions</w:t>
             </w:r>
@@ -176,11 +151,6 @@
             <w:gridSpan w:val="2"/>
           </w:tcPr>
           <w:p>
-            <w:pPr>
-              <w:rPr>
-                <w:rFonts w:hint="eastAsia"/>
-              </w:rPr>
-            </w:pPr>
             <w:r>
               <w:rPr>
                 <w:rFonts w:hint="eastAsia"/>
@@ -197,11 +167,6 @@
             <w:gridSpan w:val="2"/>
           </w:tcPr>
           <w:p>
-            <w:pPr>
-              <w:rPr>
-                <w:rFonts w:hint="eastAsia"/>
-              </w:rPr>
-            </w:pPr>
             <w:r>
               <w:rPr>
                 <w:rFonts w:hint="eastAsia"/>
@@ -221,19 +186,7 @@
         <w:rPr>
           <w:rFonts w:hint="eastAsia"/>
         </w:rPr>
-        <w:t>-대여소</w:t>
-      </w:r>
-      <w:r>
-        <w:rPr>
-          <w:rFonts w:hint="eastAsia"/>
-        </w:rPr>
-        <w:t xml:space="preserve"> 상세 내용</w:t>
-      </w:r>
-      <w:r>
-        <w:rPr>
-          <w:rFonts w:hint="eastAsia"/>
-        </w:rPr>
-        <w:t xml:space="preserve"> 조회</w:t>
+        <w:t>-대여소 상세 내용 조회</w:t>
       </w:r>
     </w:p>
     <w:tbl>
@@ -252,11 +205,6 @@
             <w:tcW w:w="4508" w:type="dxa"/>
           </w:tcPr>
           <w:p>
-            <w:pPr>
-              <w:rPr>
-                <w:rFonts w:hint="eastAsia"/>
-              </w:rPr>
-            </w:pPr>
             <w:r>
               <w:rPr>
                 <w:rFonts w:hint="eastAsia"/>
@@ -270,11 +218,6 @@
             <w:tcW w:w="4508" w:type="dxa"/>
           </w:tcPr>
           <w:p>
-            <w:pPr>
-              <w:rPr>
-                <w:rFonts w:hint="eastAsia"/>
-              </w:rPr>
-            </w:pPr>
             <w:r>
               <w:rPr>
                 <w:rFonts w:hint="eastAsia"/>
@@ -290,11 +233,6 @@
             <w:tcW w:w="4508" w:type="dxa"/>
           </w:tcPr>
           <w:p>
-            <w:pPr>
-              <w:rPr>
-                <w:rFonts w:hint="eastAsia"/>
-              </w:rPr>
-            </w:pPr>
             <w:r>
               <w:rPr>
                 <w:rFonts w:hint="eastAsia"/>
@@ -308,22 +246,11 @@
             <w:tcW w:w="4508" w:type="dxa"/>
           </w:tcPr>
           <w:p>
-            <w:pPr>
-              <w:rPr>
-                <w:rFonts w:hint="eastAsia"/>
-              </w:rPr>
-            </w:pPr>
-            <w:r>
-              <w:rPr>
-                <w:rFonts w:hint="eastAsia"/>
-              </w:rPr>
-              <w:t xml:space="preserve">2. </w:t>
-            </w:r>
-            <w:r>
-              <w:rPr>
-                <w:rFonts w:hint="eastAsia"/>
-              </w:rPr>
-              <w:t>Displays details of the rental office</w:t>
+            <w:r>
+              <w:rPr>
+                <w:rFonts w:hint="eastAsia"/>
+              </w:rPr>
+              <w:t>2. Displays details of the rental office</w:t>
             </w:r>
           </w:p>
         </w:tc>
@@ -335,11 +262,6 @@
             <w:gridSpan w:val="2"/>
           </w:tcPr>
           <w:p>
-            <w:pPr>
-              <w:rPr>
-                <w:rFonts w:hint="eastAsia"/>
-              </w:rPr>
-            </w:pPr>
             <w:r>
               <w:rPr>
                 <w:rFonts w:hint="eastAsia"/>
@@ -357,21 +279,12 @@
     <w:p>
       <w:pPr>
         <w:spacing w:after="0"/>
-        <w:rPr>
-          <w:rFonts w:hint="eastAsia"/>
-        </w:rPr>
       </w:pPr>
       <w:r>
         <w:rPr>
           <w:rFonts w:hint="eastAsia"/>
         </w:rPr>
-        <w:t>-</w:t>
-      </w:r>
-      <w:r>
-        <w:rPr>
-          <w:rFonts w:hint="eastAsia"/>
-        </w:rPr>
-        <w:t>자전거 등록</w:t>
+        <w:t>-자전거 등록</w:t>
       </w:r>
     </w:p>
     <w:tbl>
@@ -390,11 +303,6 @@
             <w:tcW w:w="4508" w:type="dxa"/>
           </w:tcPr>
           <w:p>
-            <w:pPr>
-              <w:rPr>
-                <w:rFonts w:hint="eastAsia"/>
-              </w:rPr>
-            </w:pPr>
             <w:r>
               <w:rPr>
                 <w:rFonts w:hint="eastAsia"/>
@@ -408,11 +316,6 @@
             <w:tcW w:w="4508" w:type="dxa"/>
           </w:tcPr>
           <w:p>
-            <w:pPr>
-              <w:rPr>
-                <w:rFonts w:hint="eastAsia"/>
-              </w:rPr>
-            </w:pPr>
             <w:r>
               <w:rPr>
                 <w:rFonts w:hint="eastAsia"/>
@@ -428,11 +331,6 @@
             <w:tcW w:w="4508" w:type="dxa"/>
           </w:tcPr>
           <w:p>
-            <w:pPr>
-              <w:rPr>
-                <w:rFonts w:hint="eastAsia"/>
-              </w:rPr>
-            </w:pPr>
             <w:r>
               <w:rPr>
                 <w:rFonts w:hint="eastAsia"/>
@@ -446,37 +344,21 @@
             <w:tcW w:w="4508" w:type="dxa"/>
           </w:tcPr>
           <w:p>
-            <w:pPr>
-              <w:rPr>
-                <w:rFonts w:hint="eastAsia"/>
-              </w:rPr>
-            </w:pPr>
-            <w:r>
-              <w:rPr>
-                <w:rFonts w:hint="eastAsia"/>
-              </w:rPr>
-              <w:t xml:space="preserve">2. Displays </w:t>
-            </w:r>
-            <w:r>
-              <w:rPr>
-                <w:rFonts w:hint="eastAsia"/>
-              </w:rPr>
-              <w:t>the items to be filled in</w:t>
-            </w:r>
-          </w:p>
-        </w:tc>
-      </w:tr>
-      <w:tr>
-        <w:tc>
-          <w:tcPr>
-            <w:tcW w:w="4508" w:type="dxa"/>
-          </w:tcPr>
-          <w:p>
-            <w:pPr>
-              <w:rPr>
-                <w:rFonts w:hint="eastAsia"/>
-              </w:rPr>
-            </w:pPr>
+            <w:r>
+              <w:rPr>
+                <w:rFonts w:hint="eastAsia"/>
+              </w:rPr>
+              <w:t>2. Displays the items to be filled in</w:t>
+            </w:r>
+          </w:p>
+        </w:tc>
+      </w:tr>
+      <w:tr>
+        <w:tc>
+          <w:tcPr>
+            <w:tcW w:w="4508" w:type="dxa"/>
+          </w:tcPr>
+          <w:p>
             <w:r>
               <w:rPr>
                 <w:rFonts w:hint="eastAsia"/>
@@ -496,11 +378,6 @@
             <w:tcW w:w="4508" w:type="dxa"/>
           </w:tcPr>
           <w:p>
-            <w:pPr>
-              <w:rPr>
-                <w:rFonts w:hint="eastAsia"/>
-              </w:rPr>
-            </w:pPr>
             <w:r>
               <w:rPr>
                 <w:rFonts w:hint="eastAsia"/>
@@ -514,21 +391,7 @@
               <w:rPr>
                 <w:rFonts w:hint="eastAsia"/>
               </w:rPr>
-              <w:t xml:space="preserve"> that </w:t>
-            </w:r>
-            <w:proofErr w:type="gramStart"/>
-            <w:r>
-              <w:rPr>
-                <w:rFonts w:hint="eastAsia"/>
-              </w:rPr>
-              <w:t>bike</w:t>
-            </w:r>
-            <w:proofErr w:type="gramEnd"/>
-            <w:r>
-              <w:rPr>
-                <w:rFonts w:hint="eastAsia"/>
-              </w:rPr>
-              <w:t xml:space="preserve"> have been registered</w:t>
+              <w:t xml:space="preserve"> that bike have been registered</w:t>
             </w:r>
           </w:p>
         </w:tc>
@@ -540,11 +403,6 @@
             <w:gridSpan w:val="2"/>
           </w:tcPr>
           <w:p>
-            <w:pPr>
-              <w:rPr>
-                <w:rFonts w:hint="eastAsia"/>
-              </w:rPr>
-            </w:pPr>
             <w:r>
               <w:rPr>
                 <w:rFonts w:hint="eastAsia"/>
@@ -567,19 +425,7 @@
         <w:rPr>
           <w:rFonts w:hint="eastAsia"/>
         </w:rPr>
-        <w:t>-</w:t>
-      </w:r>
-      <w:r>
-        <w:rPr>
-          <w:rFonts w:hint="eastAsia"/>
-        </w:rPr>
-        <w:t>자전거</w:t>
-      </w:r>
-      <w:r>
-        <w:rPr>
-          <w:rFonts w:hint="eastAsia"/>
-        </w:rPr>
-        <w:t xml:space="preserve"> 리스트 조회</w:t>
+        <w:t>-자전거 리스트 조회</w:t>
       </w:r>
     </w:p>
     <w:tbl>
@@ -598,11 +444,6 @@
             <w:tcW w:w="4508" w:type="dxa"/>
           </w:tcPr>
           <w:p>
-            <w:pPr>
-              <w:rPr>
-                <w:rFonts w:hint="eastAsia"/>
-              </w:rPr>
-            </w:pPr>
             <w:r>
               <w:rPr>
                 <w:rFonts w:hint="eastAsia"/>
@@ -616,11 +457,6 @@
             <w:tcW w:w="4508" w:type="dxa"/>
           </w:tcPr>
           <w:p>
-            <w:pPr>
-              <w:rPr>
-                <w:rFonts w:hint="eastAsia"/>
-              </w:rPr>
-            </w:pPr>
             <w:r>
               <w:rPr>
                 <w:rFonts w:hint="eastAsia"/>
@@ -636,11 +472,6 @@
             <w:tcW w:w="4508" w:type="dxa"/>
           </w:tcPr>
           <w:p>
-            <w:pPr>
-              <w:rPr>
-                <w:rFonts w:hint="eastAsia"/>
-              </w:rPr>
-            </w:pPr>
             <w:r>
               <w:rPr>
                 <w:rFonts w:hint="eastAsia"/>
@@ -654,22 +485,11 @@
             <w:tcW w:w="4508" w:type="dxa"/>
           </w:tcPr>
           <w:p>
-            <w:pPr>
-              <w:rPr>
-                <w:rFonts w:hint="eastAsia"/>
-              </w:rPr>
-            </w:pPr>
-            <w:r>
-              <w:rPr>
-                <w:rFonts w:hint="eastAsia"/>
-              </w:rPr>
-              <w:t xml:space="preserve">2. Displays list of all </w:t>
-            </w:r>
-            <w:r>
-              <w:rPr>
-                <w:rFonts w:hint="eastAsia"/>
-              </w:rPr>
-              <w:t>bikes</w:t>
+            <w:r>
+              <w:rPr>
+                <w:rFonts w:hint="eastAsia"/>
+              </w:rPr>
+              <w:t>2. Displays list of all bikes</w:t>
             </w:r>
           </w:p>
         </w:tc>
@@ -681,11 +501,6 @@
             <w:gridSpan w:val="2"/>
           </w:tcPr>
           <w:p>
-            <w:pPr>
-              <w:rPr>
-                <w:rFonts w:hint="eastAsia"/>
-              </w:rPr>
-            </w:pPr>
             <w:r>
               <w:t>Extensions</w:t>
             </w:r>
@@ -699,22 +514,11 @@
             <w:gridSpan w:val="2"/>
           </w:tcPr>
           <w:p>
-            <w:pPr>
-              <w:rPr>
-                <w:rFonts w:hint="eastAsia"/>
-              </w:rPr>
-            </w:pPr>
-            <w:r>
-              <w:rPr>
-                <w:rFonts w:hint="eastAsia"/>
-              </w:rPr>
-              <w:t xml:space="preserve">After step 2, the manager deletes a </w:t>
-            </w:r>
-            <w:r>
-              <w:rPr>
-                <w:rFonts w:hint="eastAsia"/>
-              </w:rPr>
-              <w:t>bike</w:t>
+            <w:r>
+              <w:rPr>
+                <w:rFonts w:hint="eastAsia"/>
+              </w:rPr>
+              <w:t>After step 2, the manager deletes a bike</w:t>
             </w:r>
           </w:p>
         </w:tc>
@@ -726,28 +530,11 @@
             <w:gridSpan w:val="2"/>
           </w:tcPr>
           <w:p>
-            <w:pPr>
-              <w:rPr>
-                <w:rFonts w:hint="eastAsia"/>
-              </w:rPr>
-            </w:pPr>
-            <w:r>
-              <w:rPr>
-                <w:rFonts w:hint="eastAsia"/>
-              </w:rPr>
-              <w:t>After step 2, the manager checks details of a</w:t>
-            </w:r>
-            <w:r>
-              <w:rPr>
-                <w:rFonts w:hint="eastAsia"/>
-              </w:rPr>
-              <w:t xml:space="preserve"> bik</w:t>
-            </w:r>
-            <w:r>
-              <w:rPr>
-                <w:rFonts w:hint="eastAsia"/>
-              </w:rPr>
-              <w:t>e</w:t>
+            <w:r>
+              <w:rPr>
+                <w:rFonts w:hint="eastAsia"/>
+              </w:rPr>
+              <w:t>After step 2, the manager checks details of a bike</w:t>
             </w:r>
           </w:p>
         </w:tc>
@@ -762,19 +549,7 @@
         <w:rPr>
           <w:rFonts w:hint="eastAsia"/>
         </w:rPr>
-        <w:t>-</w:t>
-      </w:r>
-      <w:r>
-        <w:rPr>
-          <w:rFonts w:hint="eastAsia"/>
-        </w:rPr>
-        <w:t>자전거</w:t>
-      </w:r>
-      <w:r>
-        <w:rPr>
-          <w:rFonts w:hint="eastAsia"/>
-        </w:rPr>
-        <w:t xml:space="preserve"> 상세 내용 조회</w:t>
+        <w:t>-자전거 상세 내용 조회</w:t>
       </w:r>
     </w:p>
     <w:tbl>
@@ -793,11 +568,6 @@
             <w:tcW w:w="4508" w:type="dxa"/>
           </w:tcPr>
           <w:p>
-            <w:pPr>
-              <w:rPr>
-                <w:rFonts w:hint="eastAsia"/>
-              </w:rPr>
-            </w:pPr>
             <w:r>
               <w:rPr>
                 <w:rFonts w:hint="eastAsia"/>
@@ -811,11 +581,6 @@
             <w:tcW w:w="4508" w:type="dxa"/>
           </w:tcPr>
           <w:p>
-            <w:pPr>
-              <w:rPr>
-                <w:rFonts w:hint="eastAsia"/>
-              </w:rPr>
-            </w:pPr>
             <w:r>
               <w:rPr>
                 <w:rFonts w:hint="eastAsia"/>
@@ -831,11 +596,6 @@
             <w:tcW w:w="4508" w:type="dxa"/>
           </w:tcPr>
           <w:p>
-            <w:pPr>
-              <w:rPr>
-                <w:rFonts w:hint="eastAsia"/>
-              </w:rPr>
-            </w:pPr>
             <w:r>
               <w:rPr>
                 <w:rFonts w:hint="eastAsia"/>
@@ -849,22 +609,11 @@
             <w:tcW w:w="4508" w:type="dxa"/>
           </w:tcPr>
           <w:p>
-            <w:pPr>
-              <w:rPr>
-                <w:rFonts w:hint="eastAsia"/>
-              </w:rPr>
-            </w:pPr>
-            <w:r>
-              <w:rPr>
-                <w:rFonts w:hint="eastAsia"/>
-              </w:rPr>
-              <w:t xml:space="preserve">2. Displays details of the </w:t>
-            </w:r>
-            <w:r>
-              <w:rPr>
-                <w:rFonts w:hint="eastAsia"/>
-              </w:rPr>
-              <w:t>bike</w:t>
+            <w:r>
+              <w:rPr>
+                <w:rFonts w:hint="eastAsia"/>
+              </w:rPr>
+              <w:t>2. Displays details of the bike</w:t>
             </w:r>
           </w:p>
         </w:tc>
@@ -876,6 +625,96 @@
             <w:gridSpan w:val="2"/>
           </w:tcPr>
           <w:p>
+            <w:r>
+              <w:rPr>
+                <w:rFonts w:hint="eastAsia"/>
+              </w:rPr>
+              <w:t>A</w:t>
+            </w:r>
+            <w:r>
+              <w:t>lternative courses None.</w:t>
+            </w:r>
+          </w:p>
+        </w:tc>
+      </w:tr>
+    </w:tbl>
+    <w:p>
+      <w:pPr>
+        <w:spacing w:after="0"/>
+      </w:pPr>
+    </w:p>
+    <w:p>
+      <w:pPr>
+        <w:spacing w:after="0"/>
+        <w:rPr>
+          <w:rFonts w:hint="eastAsia"/>
+        </w:rPr>
+      </w:pPr>
+      <w:r>
+        <w:rPr>
+          <w:rFonts w:hint="eastAsia"/>
+        </w:rPr>
+        <w:lastRenderedPageBreak/>
+        <w:t>- 대여 시간 및 요금 조회</w:t>
+      </w:r>
+    </w:p>
+    <w:tbl>
+      <w:tblPr>
+        <w:tblStyle w:val="aa"/>
+        <w:tblW w:w="0" w:type="auto"/>
+        <w:tblLook w:val="04A0" w:firstRow="1" w:lastRow="0" w:firstColumn="1" w:lastColumn="0" w:noHBand="0" w:noVBand="1"/>
+      </w:tblPr>
+      <w:tblGrid>
+        <w:gridCol w:w="4508"/>
+        <w:gridCol w:w="4508"/>
+      </w:tblGrid>
+      <w:tr>
+        <w:tc>
+          <w:tcPr>
+            <w:tcW w:w="4508" w:type="dxa"/>
+          </w:tcPr>
+          <w:p>
+            <w:r>
+              <w:rPr>
+                <w:rFonts w:hint="eastAsia"/>
+              </w:rPr>
+              <w:t>Actor Action</w:t>
+            </w:r>
+          </w:p>
+        </w:tc>
+        <w:tc>
+          <w:tcPr>
+            <w:tcW w:w="4508" w:type="dxa"/>
+          </w:tcPr>
+          <w:p>
+            <w:r>
+              <w:rPr>
+                <w:rFonts w:hint="eastAsia"/>
+              </w:rPr>
+              <w:t>System Response</w:t>
+            </w:r>
+          </w:p>
+        </w:tc>
+      </w:tr>
+      <w:tr>
+        <w:tc>
+          <w:tcPr>
+            <w:tcW w:w="4508" w:type="dxa"/>
+          </w:tcPr>
+          <w:p>
+            <w:r>
+              <w:rPr>
+                <w:rFonts w:hint="eastAsia"/>
+              </w:rPr>
+              <w:t>1. None</w:t>
+            </w:r>
+          </w:p>
+        </w:tc>
+        <w:tc>
+          <w:tcPr>
+            <w:tcW w:w="4508" w:type="dxa"/>
+          </w:tcPr>
+          <w:p>
             <w:pPr>
               <w:rPr>
                 <w:rFonts w:hint="eastAsia"/>
@@ -885,10 +724,464 @@
               <w:rPr>
                 <w:rFonts w:hint="eastAsia"/>
               </w:rPr>
+              <w:t xml:space="preserve">2. </w:t>
+            </w:r>
+            <w:r>
+              <w:rPr>
+                <w:rFonts w:hint="eastAsia"/>
+              </w:rPr>
+              <w:t>대여 시간 및 요금을 출력한다.</w:t>
+            </w:r>
+          </w:p>
+        </w:tc>
+      </w:tr>
+      <w:tr>
+        <w:tc>
+          <w:tcPr>
+            <w:tcW w:w="9016" w:type="dxa"/>
+            <w:gridSpan w:val="2"/>
+          </w:tcPr>
+          <w:p>
+            <w:r>
+              <w:rPr>
+                <w:rFonts w:hint="eastAsia"/>
+              </w:rPr>
               <w:t>A</w:t>
             </w:r>
             <w:r>
               <w:t>lternative courses None.</w:t>
+            </w:r>
+          </w:p>
+        </w:tc>
+      </w:tr>
+    </w:tbl>
+    <w:p/>
+    <w:p>
+      <w:pPr>
+        <w:rPr>
+          <w:rFonts w:hint="eastAsia"/>
+        </w:rPr>
+      </w:pPr>
+      <w:r>
+        <w:rPr>
+          <w:rFonts w:hint="eastAsia"/>
+        </w:rPr>
+        <w:t>- 이용 내역 조회</w:t>
+      </w:r>
+    </w:p>
+    <w:tbl>
+      <w:tblPr>
+        <w:tblStyle w:val="aa"/>
+        <w:tblW w:w="0" w:type="auto"/>
+        <w:tblLook w:val="04A0" w:firstRow="1" w:lastRow="0" w:firstColumn="1" w:lastColumn="0" w:noHBand="0" w:noVBand="1"/>
+      </w:tblPr>
+      <w:tblGrid>
+        <w:gridCol w:w="4508"/>
+        <w:gridCol w:w="4508"/>
+      </w:tblGrid>
+      <w:tr>
+        <w:tc>
+          <w:tcPr>
+            <w:tcW w:w="4508" w:type="dxa"/>
+          </w:tcPr>
+          <w:p>
+            <w:r>
+              <w:rPr>
+                <w:rFonts w:hint="eastAsia"/>
+              </w:rPr>
+              <w:t>Actor Action</w:t>
+            </w:r>
+          </w:p>
+        </w:tc>
+        <w:tc>
+          <w:tcPr>
+            <w:tcW w:w="4508" w:type="dxa"/>
+          </w:tcPr>
+          <w:p>
+            <w:r>
+              <w:rPr>
+                <w:rFonts w:hint="eastAsia"/>
+              </w:rPr>
+              <w:t>System Response</w:t>
+            </w:r>
+          </w:p>
+        </w:tc>
+      </w:tr>
+      <w:tr>
+        <w:tc>
+          <w:tcPr>
+            <w:tcW w:w="4508" w:type="dxa"/>
+          </w:tcPr>
+          <w:p>
+            <w:r>
+              <w:rPr>
+                <w:rFonts w:hint="eastAsia"/>
+              </w:rPr>
+              <w:t>1. None</w:t>
+            </w:r>
+          </w:p>
+        </w:tc>
+        <w:tc>
+          <w:tcPr>
+            <w:tcW w:w="4508" w:type="dxa"/>
+          </w:tcPr>
+          <w:p>
+            <w:pPr>
+              <w:rPr>
+                <w:rFonts w:hint="eastAsia"/>
+              </w:rPr>
+            </w:pPr>
+            <w:r>
+              <w:rPr>
+                <w:rFonts w:hint="eastAsia"/>
+              </w:rPr>
+              <w:t xml:space="preserve">2. </w:t>
+            </w:r>
+            <w:r>
+              <w:rPr>
+                <w:rFonts w:hint="eastAsia"/>
+              </w:rPr>
+              <w:t xml:space="preserve">과거 대여 기록을 </w:t>
+            </w:r>
+            <w:r>
+              <w:rPr>
+                <w:rFonts w:hint="eastAsia"/>
+              </w:rPr>
+              <w:t xml:space="preserve">날짜별로 </w:t>
+            </w:r>
+            <w:r>
+              <w:rPr>
+                <w:rFonts w:hint="eastAsia"/>
+              </w:rPr>
+              <w:t>출력한다.</w:t>
+            </w:r>
+          </w:p>
+        </w:tc>
+      </w:tr>
+      <w:tr>
+        <w:tc>
+          <w:tcPr>
+            <w:tcW w:w="9016" w:type="dxa"/>
+            <w:gridSpan w:val="2"/>
+          </w:tcPr>
+          <w:p>
+            <w:r>
+              <w:t>Extensions</w:t>
+            </w:r>
+          </w:p>
+        </w:tc>
+      </w:tr>
+      <w:tr>
+        <w:tc>
+          <w:tcPr>
+            <w:tcW w:w="9016" w:type="dxa"/>
+            <w:gridSpan w:val="2"/>
+          </w:tcPr>
+          <w:p>
+            <w:pPr>
+              <w:rPr>
+                <w:rFonts w:hint="eastAsia"/>
+              </w:rPr>
+            </w:pPr>
+            <w:r>
+              <w:rPr>
+                <w:rFonts w:hint="eastAsia"/>
+              </w:rPr>
+              <w:t>2. 이후 회원은 대여소별로 정렬할 수 있다.</w:t>
+            </w:r>
+          </w:p>
+        </w:tc>
+      </w:tr>
+      <w:tr>
+        <w:tc>
+          <w:tcPr>
+            <w:tcW w:w="9016" w:type="dxa"/>
+            <w:gridSpan w:val="2"/>
+          </w:tcPr>
+          <w:p>
+            <w:pPr>
+              <w:rPr>
+                <w:rFonts w:hint="eastAsia"/>
+              </w:rPr>
+            </w:pPr>
+            <w:r>
+              <w:rPr>
+                <w:rFonts w:hint="eastAsia"/>
+              </w:rPr>
+              <w:t>2. 이후 회원은 과거 기록 중 특정 항목을 선택하여 삭제할 수 있다.</w:t>
+            </w:r>
+          </w:p>
+        </w:tc>
+      </w:tr>
+    </w:tbl>
+    <w:p/>
+    <w:p>
+      <w:r>
+        <w:rPr>
+          <w:rFonts w:hint="eastAsia"/>
+        </w:rPr>
+        <w:t>- 대여 정보 통계</w:t>
+      </w:r>
+    </w:p>
+    <w:tbl>
+      <w:tblPr>
+        <w:tblStyle w:val="aa"/>
+        <w:tblW w:w="0" w:type="auto"/>
+        <w:tblLook w:val="04A0" w:firstRow="1" w:lastRow="0" w:firstColumn="1" w:lastColumn="0" w:noHBand="0" w:noVBand="1"/>
+      </w:tblPr>
+      <w:tblGrid>
+        <w:gridCol w:w="4508"/>
+        <w:gridCol w:w="4508"/>
+      </w:tblGrid>
+      <w:tr>
+        <w:tc>
+          <w:tcPr>
+            <w:tcW w:w="4508" w:type="dxa"/>
+          </w:tcPr>
+          <w:p>
+            <w:r>
+              <w:rPr>
+                <w:rFonts w:hint="eastAsia"/>
+              </w:rPr>
+              <w:t>Actor Action</w:t>
+            </w:r>
+          </w:p>
+        </w:tc>
+        <w:tc>
+          <w:tcPr>
+            <w:tcW w:w="4508" w:type="dxa"/>
+          </w:tcPr>
+          <w:p>
+            <w:r>
+              <w:rPr>
+                <w:rFonts w:hint="eastAsia"/>
+              </w:rPr>
+              <w:t>System Response</w:t>
+            </w:r>
+          </w:p>
+        </w:tc>
+      </w:tr>
+      <w:tr>
+        <w:tc>
+          <w:tcPr>
+            <w:tcW w:w="4508" w:type="dxa"/>
+          </w:tcPr>
+          <w:p>
+            <w:r>
+              <w:rPr>
+                <w:rFonts w:hint="eastAsia"/>
+              </w:rPr>
+              <w:t>1. None</w:t>
+            </w:r>
+          </w:p>
+        </w:tc>
+        <w:tc>
+          <w:tcPr>
+            <w:tcW w:w="4508" w:type="dxa"/>
+          </w:tcPr>
+          <w:p>
+            <w:r>
+              <w:rPr>
+                <w:rFonts w:hint="eastAsia"/>
+              </w:rPr>
+              <w:t xml:space="preserve">2. </w:t>
+            </w:r>
+            <w:r>
+              <w:rPr>
+                <w:rFonts w:hint="eastAsia"/>
+              </w:rPr>
+              <w:t>대여 정보를 반납 시간 기준 최근순으로 출력한다.</w:t>
+            </w:r>
+          </w:p>
+        </w:tc>
+      </w:tr>
+      <w:tr>
+        <w:tc>
+          <w:tcPr>
+            <w:tcW w:w="9016" w:type="dxa"/>
+            <w:gridSpan w:val="2"/>
+          </w:tcPr>
+          <w:p>
+            <w:r>
+              <w:t>Extensions</w:t>
+            </w:r>
+          </w:p>
+        </w:tc>
+      </w:tr>
+      <w:tr>
+        <w:tc>
+          <w:tcPr>
+            <w:tcW w:w="9016" w:type="dxa"/>
+            <w:gridSpan w:val="2"/>
+          </w:tcPr>
+          <w:p>
+            <w:pPr>
+              <w:rPr>
+                <w:rFonts w:hint="eastAsia"/>
+              </w:rPr>
+            </w:pPr>
+            <w:r>
+              <w:rPr>
+                <w:rFonts w:hint="eastAsia"/>
+              </w:rPr>
+              <w:t xml:space="preserve">2. 이후 </w:t>
+            </w:r>
+            <w:r>
+              <w:rPr>
+                <w:rFonts w:hint="eastAsia"/>
+              </w:rPr>
+              <w:t>관리자는 지역별로 전체 대여 정보를 정렬할 수 있다.</w:t>
+            </w:r>
+          </w:p>
+        </w:tc>
+      </w:tr>
+    </w:tbl>
+    <w:p/>
+    <w:p>
+      <w:pPr>
+        <w:rPr>
+          <w:rFonts w:hint="eastAsia"/>
+        </w:rPr>
+      </w:pPr>
+      <w:r>
+        <w:rPr>
+          <w:rFonts w:hint="eastAsia"/>
+        </w:rPr>
+        <w:t xml:space="preserve">- 대여 </w:t>
+      </w:r>
+      <w:r>
+        <w:rPr>
+          <w:rFonts w:hint="eastAsia"/>
+        </w:rPr>
+        <w:t xml:space="preserve">금액 및 횟수 확인 통계 </w:t>
+      </w:r>
+    </w:p>
+    <w:tbl>
+      <w:tblPr>
+        <w:tblStyle w:val="aa"/>
+        <w:tblW w:w="0" w:type="auto"/>
+        <w:tblLook w:val="04A0" w:firstRow="1" w:lastRow="0" w:firstColumn="1" w:lastColumn="0" w:noHBand="0" w:noVBand="1"/>
+      </w:tblPr>
+      <w:tblGrid>
+        <w:gridCol w:w="4508"/>
+        <w:gridCol w:w="4508"/>
+      </w:tblGrid>
+      <w:tr>
+        <w:tc>
+          <w:tcPr>
+            <w:tcW w:w="4508" w:type="dxa"/>
+          </w:tcPr>
+          <w:p>
+            <w:r>
+              <w:rPr>
+                <w:rFonts w:hint="eastAsia"/>
+              </w:rPr>
+              <w:t>Actor Action</w:t>
+            </w:r>
+          </w:p>
+        </w:tc>
+        <w:tc>
+          <w:tcPr>
+            <w:tcW w:w="4508" w:type="dxa"/>
+          </w:tcPr>
+          <w:p>
+            <w:r>
+              <w:rPr>
+                <w:rFonts w:hint="eastAsia"/>
+              </w:rPr>
+              <w:t>System Response</w:t>
+            </w:r>
+          </w:p>
+        </w:tc>
+      </w:tr>
+      <w:tr>
+        <w:tc>
+          <w:tcPr>
+            <w:tcW w:w="4508" w:type="dxa"/>
+          </w:tcPr>
+          <w:p>
+            <w:r>
+              <w:rPr>
+                <w:rFonts w:hint="eastAsia"/>
+              </w:rPr>
+              <w:t>1. None</w:t>
+            </w:r>
+          </w:p>
+        </w:tc>
+        <w:tc>
+          <w:tcPr>
+            <w:tcW w:w="4508" w:type="dxa"/>
+          </w:tcPr>
+          <w:p>
+            <w:r>
+              <w:rPr>
+                <w:rFonts w:hint="eastAsia"/>
+              </w:rPr>
+              <w:t xml:space="preserve">2. 대여 </w:t>
+            </w:r>
+            <w:r>
+              <w:rPr>
+                <w:rFonts w:hint="eastAsia"/>
+              </w:rPr>
+              <w:t>금액 및 횟수를 출력한다</w:t>
+            </w:r>
+            <w:r>
+              <w:rPr>
+                <w:rFonts w:hint="eastAsia"/>
+              </w:rPr>
+              <w:t>.</w:t>
+            </w:r>
+          </w:p>
+        </w:tc>
+      </w:tr>
+      <w:tr>
+        <w:tc>
+          <w:tcPr>
+            <w:tcW w:w="9016" w:type="dxa"/>
+            <w:gridSpan w:val="2"/>
+          </w:tcPr>
+          <w:p>
+            <w:r>
+              <w:t>Extensions</w:t>
+            </w:r>
+          </w:p>
+        </w:tc>
+      </w:tr>
+      <w:tr>
+        <w:tc>
+          <w:tcPr>
+            <w:tcW w:w="9016" w:type="dxa"/>
+            <w:gridSpan w:val="2"/>
+          </w:tcPr>
+          <w:p>
+            <w:pPr>
+              <w:rPr>
+                <w:rFonts w:hint="eastAsia"/>
+              </w:rPr>
+            </w:pPr>
+            <w:r>
+              <w:rPr>
+                <w:rFonts w:hint="eastAsia"/>
+              </w:rPr>
+              <w:t xml:space="preserve">2. 이후 관리자는 </w:t>
+            </w:r>
+            <w:r>
+              <w:rPr>
+                <w:rFonts w:hint="eastAsia"/>
+              </w:rPr>
+              <w:t xml:space="preserve">최근 1주일, 1개월, 1년 단위로 기간 단위를 변경하여 대여 금액 및 </w:t>
+            </w:r>
+            <w:r>
+              <w:rPr>
+                <w:rFonts w:hint="eastAsia"/>
+              </w:rPr>
+              <w:t xml:space="preserve">대여 </w:t>
+            </w:r>
+            <w:r>
+              <w:rPr>
+                <w:rFonts w:hint="eastAsia"/>
+              </w:rPr>
+              <w:t>횟수를 조회할 수 있다.</w:t>
             </w:r>
           </w:p>
         </w:tc>
@@ -914,6 +1207,230 @@
 <file path=word/numbering.xml><?xml version="1.0" encoding="utf-8"?>
 <w:numbering xmlns:wpc="http://schemas.microsoft.com/office/word/2010/wordprocessingCanvas" xmlns:cx="http://schemas.microsoft.com/office/drawing/2014/chartex" xmlns:cx1="http://schemas.microsoft.com/office/drawing/2015/9/8/chartex" xmlns:cx2="http://schemas.microsoft.com/office/drawing/2015/10/21/chartex" xmlns:cx3="http://schemas.microsoft.com/office/drawing/2016/5/9/chartex" xmlns:cx4="http://schemas.microsoft.com/office/drawing/2016/5/10/chartex" xmlns:cx5="http://schemas.microsoft.com/office/drawing/2016/5/11/chartex" xmlns:cx6="http://schemas.microsoft.com/office/drawing/2016/5/12/chartex" xmlns:cx7="http://schemas.microsoft.com/office/drawing/2016/5/13/chartex" xmlns:cx8="http://schemas.microsoft.com/office/drawing/2016/5/14/chartex" xmlns:mc="http://schemas.openxmlformats.org/markup-compatibility/2006" xmlns:aink="http://schemas.microsoft.com/office/drawing/2016/ink" xmlns:am3d="http://schemas.microsoft.com/office/drawing/2017/model3d" xmlns:o="urn:schemas-microsoft-com:office:office" xmlns:oel="http://schemas.microsoft.com/office/2019/extlst" xmlns:r="http://schemas.openxmlformats.org/officeDocument/2006/relationships" xmlns:m="http://schemas.openxmlformats.org/officeDocument/2006/math" xmlns:v="urn:schemas-microsoft-com:vml" xmlns:wp14="http://schemas.microsoft.com/office/word/2010/wordprocessingDrawing" xmlns:wp="http://schemas.openxmlformats.org/drawingml/2006/wordprocessingDrawing" xmlns:w10="urn:schemas-microsoft-com:office:word" xmlns:w="http://schemas.openxmlformats.org/wordprocessingml/2006/main" xmlns:w14="http://schemas.microsoft.com/office/word/2010/wordml" xmlns:w15="http://schemas.microsoft.com/office/word/2012/wordml" xmlns:w16cex="http://schemas.microsoft.com/office/word/2018/wordml/cex" xmlns:w16cid="http://schemas.microsoft.com/office/word/2016/wordml/cid" xmlns:w16="http://schemas.microsoft.com/office/word/2018/wordml" xmlns:w16du="http://schemas.microsoft.com/office/word/2023/wordml/word16du" xmlns:w16sdtdh="http://schemas.microsoft.com/office/word/2020/wordml/sdtdatahash" xmlns:w16sdtfl="http://schemas.microsoft.com/office/word/2024/wordml/sdtformatlock" xmlns:w16se="http://schemas.microsoft.com/office/word/2015/wordml/symex" xmlns:wpg="http://schemas.microsoft.com/office/word/2010/wordprocessingGroup" xmlns:wpi="http://schemas.microsoft.com/office/word/2010/wordprocessingInk" xmlns:wne="http://schemas.microsoft.com/office/word/2006/wordml" xmlns:wps="http://schemas.microsoft.com/office/word/2010/wordprocessingShape" mc:Ignorable="w14 w15 w16se w16cid w16 w16cex w16sdtdh w16sdtfl w16du wp14">
   <w:abstractNum w:abstractNumId="0" w15:restartNumberingAfterBreak="0">
+    <w:nsid w:val="403E3B14"/>
+    <w:multiLevelType w:val="hybridMultilevel"/>
+    <w:tmpl w:val="8376EFC2"/>
+    <w:lvl w:ilvl="0" w:tplc="71066BAE">
+      <w:numFmt w:val="bullet"/>
+      <w:lvlText w:val="-"/>
+      <w:lvlJc w:val="left"/>
+      <w:pPr>
+        <w:ind w:left="1160" w:hanging="360"/>
+      </w:pPr>
+      <w:rPr>
+        <w:rFonts w:ascii="맑은 고딕" w:eastAsia="맑은 고딕" w:hAnsi="맑은 고딕" w:cstheme="minorBidi" w:hint="eastAsia"/>
+      </w:rPr>
+    </w:lvl>
+    <w:lvl w:ilvl="1" w:tplc="04090003" w:tentative="1">
+      <w:start w:val="1"/>
+      <w:numFmt w:val="bullet"/>
+      <w:lvlText w:val=""/>
+      <w:lvlJc w:val="left"/>
+      <w:pPr>
+        <w:ind w:left="1680" w:hanging="440"/>
+      </w:pPr>
+      <w:rPr>
+        <w:rFonts w:ascii="Wingdings" w:hAnsi="Wingdings" w:hint="default"/>
+      </w:rPr>
+    </w:lvl>
+    <w:lvl w:ilvl="2" w:tplc="04090005" w:tentative="1">
+      <w:start w:val="1"/>
+      <w:numFmt w:val="bullet"/>
+      <w:lvlText w:val=""/>
+      <w:lvlJc w:val="left"/>
+      <w:pPr>
+        <w:ind w:left="2120" w:hanging="440"/>
+      </w:pPr>
+      <w:rPr>
+        <w:rFonts w:ascii="Wingdings" w:hAnsi="Wingdings" w:hint="default"/>
+      </w:rPr>
+    </w:lvl>
+    <w:lvl w:ilvl="3" w:tplc="04090001" w:tentative="1">
+      <w:start w:val="1"/>
+      <w:numFmt w:val="bullet"/>
+      <w:lvlText w:val=""/>
+      <w:lvlJc w:val="left"/>
+      <w:pPr>
+        <w:ind w:left="2560" w:hanging="440"/>
+      </w:pPr>
+      <w:rPr>
+        <w:rFonts w:ascii="Wingdings" w:hAnsi="Wingdings" w:hint="default"/>
+      </w:rPr>
+    </w:lvl>
+    <w:lvl w:ilvl="4" w:tplc="04090003" w:tentative="1">
+      <w:start w:val="1"/>
+      <w:numFmt w:val="bullet"/>
+      <w:lvlText w:val=""/>
+      <w:lvlJc w:val="left"/>
+      <w:pPr>
+        <w:ind w:left="3000" w:hanging="440"/>
+      </w:pPr>
+      <w:rPr>
+        <w:rFonts w:ascii="Wingdings" w:hAnsi="Wingdings" w:hint="default"/>
+      </w:rPr>
+    </w:lvl>
+    <w:lvl w:ilvl="5" w:tplc="04090005" w:tentative="1">
+      <w:start w:val="1"/>
+      <w:numFmt w:val="bullet"/>
+      <w:lvlText w:val=""/>
+      <w:lvlJc w:val="left"/>
+      <w:pPr>
+        <w:ind w:left="3440" w:hanging="440"/>
+      </w:pPr>
+      <w:rPr>
+        <w:rFonts w:ascii="Wingdings" w:hAnsi="Wingdings" w:hint="default"/>
+      </w:rPr>
+    </w:lvl>
+    <w:lvl w:ilvl="6" w:tplc="04090001" w:tentative="1">
+      <w:start w:val="1"/>
+      <w:numFmt w:val="bullet"/>
+      <w:lvlText w:val=""/>
+      <w:lvlJc w:val="left"/>
+      <w:pPr>
+        <w:ind w:left="3880" w:hanging="440"/>
+      </w:pPr>
+      <w:rPr>
+        <w:rFonts w:ascii="Wingdings" w:hAnsi="Wingdings" w:hint="default"/>
+      </w:rPr>
+    </w:lvl>
+    <w:lvl w:ilvl="7" w:tplc="04090003" w:tentative="1">
+      <w:start w:val="1"/>
+      <w:numFmt w:val="bullet"/>
+      <w:lvlText w:val=""/>
+      <w:lvlJc w:val="left"/>
+      <w:pPr>
+        <w:ind w:left="4320" w:hanging="440"/>
+      </w:pPr>
+      <w:rPr>
+        <w:rFonts w:ascii="Wingdings" w:hAnsi="Wingdings" w:hint="default"/>
+      </w:rPr>
+    </w:lvl>
+    <w:lvl w:ilvl="8" w:tplc="04090005" w:tentative="1">
+      <w:start w:val="1"/>
+      <w:numFmt w:val="bullet"/>
+      <w:lvlText w:val=""/>
+      <w:lvlJc w:val="left"/>
+      <w:pPr>
+        <w:ind w:left="4760" w:hanging="440"/>
+      </w:pPr>
+      <w:rPr>
+        <w:rFonts w:ascii="Wingdings" w:hAnsi="Wingdings" w:hint="default"/>
+      </w:rPr>
+    </w:lvl>
+  </w:abstractNum>
+  <w:abstractNum w:abstractNumId="1" w15:restartNumberingAfterBreak="0">
+    <w:nsid w:val="46CD6539"/>
+    <w:multiLevelType w:val="hybridMultilevel"/>
+    <w:tmpl w:val="16F62B2A"/>
+    <w:lvl w:ilvl="0" w:tplc="36D4B6CA">
+      <w:numFmt w:val="bullet"/>
+      <w:lvlText w:val="-"/>
+      <w:lvlJc w:val="left"/>
+      <w:pPr>
+        <w:ind w:left="800" w:hanging="360"/>
+      </w:pPr>
+      <w:rPr>
+        <w:rFonts w:ascii="맑은 고딕" w:eastAsia="맑은 고딕" w:hAnsi="맑은 고딕" w:cstheme="minorBidi" w:hint="eastAsia"/>
+      </w:rPr>
+    </w:lvl>
+    <w:lvl w:ilvl="1" w:tplc="04090003" w:tentative="1">
+      <w:start w:val="1"/>
+      <w:numFmt w:val="bullet"/>
+      <w:lvlText w:val=""/>
+      <w:lvlJc w:val="left"/>
+      <w:pPr>
+        <w:ind w:left="1320" w:hanging="440"/>
+      </w:pPr>
+      <w:rPr>
+        <w:rFonts w:ascii="Wingdings" w:hAnsi="Wingdings" w:hint="default"/>
+      </w:rPr>
+    </w:lvl>
+    <w:lvl w:ilvl="2" w:tplc="04090005" w:tentative="1">
+      <w:start w:val="1"/>
+      <w:numFmt w:val="bullet"/>
+      <w:lvlText w:val=""/>
+      <w:lvlJc w:val="left"/>
+      <w:pPr>
+        <w:ind w:left="1760" w:hanging="440"/>
+      </w:pPr>
+      <w:rPr>
+        <w:rFonts w:ascii="Wingdings" w:hAnsi="Wingdings" w:hint="default"/>
+      </w:rPr>
+    </w:lvl>
+    <w:lvl w:ilvl="3" w:tplc="04090001" w:tentative="1">
+      <w:start w:val="1"/>
+      <w:numFmt w:val="bullet"/>
+      <w:lvlText w:val=""/>
+      <w:lvlJc w:val="left"/>
+      <w:pPr>
+        <w:ind w:left="2200" w:hanging="440"/>
+      </w:pPr>
+      <w:rPr>
+        <w:rFonts w:ascii="Wingdings" w:hAnsi="Wingdings" w:hint="default"/>
+      </w:rPr>
+    </w:lvl>
+    <w:lvl w:ilvl="4" w:tplc="04090003" w:tentative="1">
+      <w:start w:val="1"/>
+      <w:numFmt w:val="bullet"/>
+      <w:lvlText w:val=""/>
+      <w:lvlJc w:val="left"/>
+      <w:pPr>
+        <w:ind w:left="2640" w:hanging="440"/>
+      </w:pPr>
+      <w:rPr>
+        <w:rFonts w:ascii="Wingdings" w:hAnsi="Wingdings" w:hint="default"/>
+      </w:rPr>
+    </w:lvl>
+    <w:lvl w:ilvl="5" w:tplc="04090005" w:tentative="1">
+      <w:start w:val="1"/>
+      <w:numFmt w:val="bullet"/>
+      <w:lvlText w:val=""/>
+      <w:lvlJc w:val="left"/>
+      <w:pPr>
+        <w:ind w:left="3080" w:hanging="440"/>
+      </w:pPr>
+      <w:rPr>
+        <w:rFonts w:ascii="Wingdings" w:hAnsi="Wingdings" w:hint="default"/>
+      </w:rPr>
+    </w:lvl>
+    <w:lvl w:ilvl="6" w:tplc="04090001" w:tentative="1">
+      <w:start w:val="1"/>
+      <w:numFmt w:val="bullet"/>
+      <w:lvlText w:val=""/>
+      <w:lvlJc w:val="left"/>
+      <w:pPr>
+        <w:ind w:left="3520" w:hanging="440"/>
+      </w:pPr>
+      <w:rPr>
+        <w:rFonts w:ascii="Wingdings" w:hAnsi="Wingdings" w:hint="default"/>
+      </w:rPr>
+    </w:lvl>
+    <w:lvl w:ilvl="7" w:tplc="04090003" w:tentative="1">
+      <w:start w:val="1"/>
+      <w:numFmt w:val="bullet"/>
+      <w:lvlText w:val=""/>
+      <w:lvlJc w:val="left"/>
+      <w:pPr>
+        <w:ind w:left="3960" w:hanging="440"/>
+      </w:pPr>
+      <w:rPr>
+        <w:rFonts w:ascii="Wingdings" w:hAnsi="Wingdings" w:hint="default"/>
+      </w:rPr>
+    </w:lvl>
+    <w:lvl w:ilvl="8" w:tplc="04090005" w:tentative="1">
+      <w:start w:val="1"/>
+      <w:numFmt w:val="bullet"/>
+      <w:lvlText w:val=""/>
+      <w:lvlJc w:val="left"/>
+      <w:pPr>
+        <w:ind w:left="4400" w:hanging="440"/>
+      </w:pPr>
+      <w:rPr>
+        <w:rFonts w:ascii="Wingdings" w:hAnsi="Wingdings" w:hint="default"/>
+      </w:rPr>
+    </w:lvl>
+  </w:abstractNum>
+  <w:abstractNum w:abstractNumId="2" w15:restartNumberingAfterBreak="0">
     <w:nsid w:val="61E13C8C"/>
     <w:multiLevelType w:val="hybridMultilevel"/>
     <w:tmpl w:val="1C60DA1E"/>
@@ -1003,6 +1520,12 @@
     </w:lvl>
   </w:abstractNum>
   <w:num w:numId="1" w16cid:durableId="1578202642">
+    <w:abstractNumId w:val="2"/>
+  </w:num>
+  <w:num w:numId="2" w16cid:durableId="845438812">
+    <w:abstractNumId w:val="1"/>
+  </w:num>
+  <w:num w:numId="3" w16cid:durableId="1701707816">
     <w:abstractNumId w:val="0"/>
   </w:num>
 </w:numbering>

</xml_diff>

<commit_message>
update use case description and diagram for no.1 to 6
</commit_message>
<xml_diff>
--- a/Requirement Capturing/Usecase Description.docx
+++ b/Requirement Capturing/Usecase Description.docx
@@ -39,6 +39,950 @@
     <w:p>
       <w:pPr>
         <w:spacing w:after="0"/>
+        <w:rPr>
+          <w:rFonts w:hint="eastAsia"/>
+        </w:rPr>
+      </w:pPr>
+      <w:r>
+        <w:rPr>
+          <w:rFonts w:hint="eastAsia"/>
+        </w:rPr>
+        <w:t>-회원가입</w:t>
+      </w:r>
+    </w:p>
+    <w:tbl>
+      <w:tblPr>
+        <w:tblStyle w:val="aa"/>
+        <w:tblW w:w="0" w:type="auto"/>
+        <w:tblLook w:val="04A0" w:firstRow="1" w:lastRow="0" w:firstColumn="1" w:lastColumn="0" w:noHBand="0" w:noVBand="1"/>
+      </w:tblPr>
+      <w:tblGrid>
+        <w:gridCol w:w="4508"/>
+        <w:gridCol w:w="4508"/>
+      </w:tblGrid>
+      <w:tr>
+        <w:tc>
+          <w:tcPr>
+            <w:tcW w:w="4508" w:type="dxa"/>
+          </w:tcPr>
+          <w:p>
+            <w:r>
+              <w:rPr>
+                <w:rFonts w:hint="eastAsia"/>
+              </w:rPr>
+              <w:t>Actor Action</w:t>
+            </w:r>
+          </w:p>
+        </w:tc>
+        <w:tc>
+          <w:tcPr>
+            <w:tcW w:w="4508" w:type="dxa"/>
+          </w:tcPr>
+          <w:p>
+            <w:r>
+              <w:rPr>
+                <w:rFonts w:hint="eastAsia"/>
+              </w:rPr>
+              <w:t>System Response</w:t>
+            </w:r>
+          </w:p>
+        </w:tc>
+      </w:tr>
+      <w:tr>
+        <w:tc>
+          <w:tcPr>
+            <w:tcW w:w="4508" w:type="dxa"/>
+          </w:tcPr>
+          <w:p/>
+        </w:tc>
+        <w:tc>
+          <w:tcPr>
+            <w:tcW w:w="4508" w:type="dxa"/>
+          </w:tcPr>
+          <w:p>
+            <w:pPr>
+              <w:rPr>
+                <w:rFonts w:hint="eastAsia"/>
+              </w:rPr>
+            </w:pPr>
+            <w:r>
+              <w:rPr>
+                <w:rFonts w:hint="eastAsia"/>
+              </w:rPr>
+              <w:t>1.</w:t>
+            </w:r>
+            <w:r>
+              <w:rPr>
+                <w:rFonts w:hint="eastAsia"/>
+              </w:rPr>
+              <w:t xml:space="preserve"> Displays </w:t>
+            </w:r>
+            <w:r>
+              <w:rPr>
+                <w:rFonts w:hint="eastAsia"/>
+              </w:rPr>
+              <w:t>the registration form</w:t>
+            </w:r>
+            <w:r>
+              <w:rPr>
+                <w:rFonts w:hint="eastAsia"/>
+              </w:rPr>
+              <w:t>.</w:t>
+            </w:r>
+          </w:p>
+        </w:tc>
+      </w:tr>
+      <w:tr>
+        <w:tc>
+          <w:tcPr>
+            <w:tcW w:w="4508" w:type="dxa"/>
+          </w:tcPr>
+          <w:p>
+            <w:pPr>
+              <w:rPr>
+                <w:rFonts w:hint="eastAsia"/>
+              </w:rPr>
+            </w:pPr>
+            <w:r>
+              <w:rPr>
+                <w:rFonts w:hint="eastAsia"/>
+              </w:rPr>
+              <w:t>2. Enters ID, password, phone number, payment method, and preferred bike type.</w:t>
+            </w:r>
+          </w:p>
+        </w:tc>
+        <w:tc>
+          <w:tcPr>
+            <w:tcW w:w="4508" w:type="dxa"/>
+          </w:tcPr>
+          <w:p>
+            <w:pPr>
+              <w:rPr>
+                <w:rFonts w:hint="eastAsia"/>
+              </w:rPr>
+            </w:pPr>
+          </w:p>
+        </w:tc>
+      </w:tr>
+      <w:tr>
+        <w:tc>
+          <w:tcPr>
+            <w:tcW w:w="4508" w:type="dxa"/>
+          </w:tcPr>
+          <w:p>
+            <w:pPr>
+              <w:rPr>
+                <w:rFonts w:hint="eastAsia"/>
+              </w:rPr>
+            </w:pPr>
+          </w:p>
+        </w:tc>
+        <w:tc>
+          <w:tcPr>
+            <w:tcW w:w="4508" w:type="dxa"/>
+          </w:tcPr>
+          <w:p>
+            <w:pPr>
+              <w:rPr>
+                <w:rFonts w:hint="eastAsia"/>
+              </w:rPr>
+            </w:pPr>
+            <w:r>
+              <w:rPr>
+                <w:rFonts w:hint="eastAsia"/>
+              </w:rPr>
+              <w:t>3.</w:t>
+            </w:r>
+            <w:r>
+              <w:rPr>
+                <w:rFonts w:hint="eastAsia"/>
+              </w:rPr>
+              <w:t xml:space="preserve"> Displays a confirmation message, and r</w:t>
+            </w:r>
+            <w:r>
+              <w:rPr>
+                <w:rFonts w:hint="eastAsia"/>
+              </w:rPr>
+              <w:t>edirects user to the login page.</w:t>
+            </w:r>
+          </w:p>
+        </w:tc>
+      </w:tr>
+    </w:tbl>
+    <w:p>
+      <w:pPr>
+        <w:spacing w:after="0"/>
+      </w:pPr>
+    </w:p>
+    <w:p>
+      <w:pPr>
+        <w:spacing w:after="0"/>
+        <w:rPr>
+          <w:rFonts w:hint="eastAsia"/>
+        </w:rPr>
+      </w:pPr>
+      <w:r>
+        <w:rPr>
+          <w:rFonts w:hint="eastAsia"/>
+        </w:rPr>
+        <w:t>-탈퇴</w:t>
+      </w:r>
+    </w:p>
+    <w:tbl>
+      <w:tblPr>
+        <w:tblStyle w:val="aa"/>
+        <w:tblW w:w="0" w:type="auto"/>
+        <w:tblLook w:val="04A0" w:firstRow="1" w:lastRow="0" w:firstColumn="1" w:lastColumn="0" w:noHBand="0" w:noVBand="1"/>
+      </w:tblPr>
+      <w:tblGrid>
+        <w:gridCol w:w="4508"/>
+        <w:gridCol w:w="4508"/>
+      </w:tblGrid>
+      <w:tr>
+        <w:tc>
+          <w:tcPr>
+            <w:tcW w:w="4508" w:type="dxa"/>
+          </w:tcPr>
+          <w:p>
+            <w:r>
+              <w:rPr>
+                <w:rFonts w:hint="eastAsia"/>
+              </w:rPr>
+              <w:t>Actor Action</w:t>
+            </w:r>
+          </w:p>
+        </w:tc>
+        <w:tc>
+          <w:tcPr>
+            <w:tcW w:w="4508" w:type="dxa"/>
+          </w:tcPr>
+          <w:p>
+            <w:r>
+              <w:rPr>
+                <w:rFonts w:hint="eastAsia"/>
+              </w:rPr>
+              <w:t>System Response</w:t>
+            </w:r>
+          </w:p>
+        </w:tc>
+      </w:tr>
+      <w:tr>
+        <w:tc>
+          <w:tcPr>
+            <w:tcW w:w="4508" w:type="dxa"/>
+          </w:tcPr>
+          <w:p>
+            <w:pPr>
+              <w:rPr>
+                <w:rFonts w:hint="eastAsia"/>
+              </w:rPr>
+            </w:pPr>
+            <w:r>
+              <w:rPr>
+                <w:rFonts w:hint="eastAsia"/>
+              </w:rPr>
+              <w:t xml:space="preserve">1. Selects the </w:t>
+            </w:r>
+            <w:r>
+              <w:t>“</w:t>
+            </w:r>
+            <w:r>
+              <w:rPr>
+                <w:rFonts w:hint="eastAsia"/>
+              </w:rPr>
+              <w:t>Delete Account</w:t>
+            </w:r>
+            <w:r>
+              <w:t>”</w:t>
+            </w:r>
+            <w:r>
+              <w:rPr>
+                <w:rFonts w:hint="eastAsia"/>
+              </w:rPr>
+              <w:t xml:space="preserve"> option.</w:t>
+            </w:r>
+          </w:p>
+        </w:tc>
+        <w:tc>
+          <w:tcPr>
+            <w:tcW w:w="4508" w:type="dxa"/>
+          </w:tcPr>
+          <w:p>
+            <w:pPr>
+              <w:rPr>
+                <w:rFonts w:hint="eastAsia"/>
+              </w:rPr>
+            </w:pPr>
+          </w:p>
+        </w:tc>
+      </w:tr>
+      <w:tr>
+        <w:tc>
+          <w:tcPr>
+            <w:tcW w:w="4508" w:type="dxa"/>
+          </w:tcPr>
+          <w:p>
+            <w:pPr>
+              <w:rPr>
+                <w:rFonts w:hint="eastAsia"/>
+              </w:rPr>
+            </w:pPr>
+          </w:p>
+        </w:tc>
+        <w:tc>
+          <w:tcPr>
+            <w:tcW w:w="4508" w:type="dxa"/>
+          </w:tcPr>
+          <w:p>
+            <w:pPr>
+              <w:rPr>
+                <w:rFonts w:hint="eastAsia"/>
+              </w:rPr>
+            </w:pPr>
+            <w:r>
+              <w:rPr>
+                <w:rFonts w:hint="eastAsia"/>
+              </w:rPr>
+              <w:t>2. Displays a confirmation page for deleting account.</w:t>
+            </w:r>
+          </w:p>
+        </w:tc>
+      </w:tr>
+      <w:tr>
+        <w:tc>
+          <w:tcPr>
+            <w:tcW w:w="4508" w:type="dxa"/>
+          </w:tcPr>
+          <w:p>
+            <w:pPr>
+              <w:rPr>
+                <w:rFonts w:hint="eastAsia"/>
+              </w:rPr>
+            </w:pPr>
+            <w:r>
+              <w:rPr>
+                <w:rFonts w:hint="eastAsia"/>
+              </w:rPr>
+              <w:t xml:space="preserve">3. Confirms and clicks the </w:t>
+            </w:r>
+            <w:r>
+              <w:t>“</w:t>
+            </w:r>
+            <w:r>
+              <w:rPr>
+                <w:rFonts w:hint="eastAsia"/>
+              </w:rPr>
+              <w:t>Delete</w:t>
+            </w:r>
+            <w:r>
+              <w:t>”</w:t>
+            </w:r>
+            <w:r>
+              <w:rPr>
+                <w:rFonts w:hint="eastAsia"/>
+              </w:rPr>
+              <w:t xml:space="preserve"> button.</w:t>
+            </w:r>
+          </w:p>
+        </w:tc>
+        <w:tc>
+          <w:tcPr>
+            <w:tcW w:w="4508" w:type="dxa"/>
+          </w:tcPr>
+          <w:p>
+            <w:pPr>
+              <w:rPr>
+                <w:rFonts w:hint="eastAsia"/>
+              </w:rPr>
+            </w:pPr>
+          </w:p>
+        </w:tc>
+      </w:tr>
+      <w:tr>
+        <w:tc>
+          <w:tcPr>
+            <w:tcW w:w="4508" w:type="dxa"/>
+          </w:tcPr>
+          <w:p>
+            <w:pPr>
+              <w:rPr>
+                <w:rFonts w:hint="eastAsia"/>
+              </w:rPr>
+            </w:pPr>
+          </w:p>
+        </w:tc>
+        <w:tc>
+          <w:tcPr>
+            <w:tcW w:w="4508" w:type="dxa"/>
+          </w:tcPr>
+          <w:p>
+            <w:pPr>
+              <w:rPr>
+                <w:rFonts w:hint="eastAsia"/>
+              </w:rPr>
+            </w:pPr>
+            <w:r>
+              <w:rPr>
+                <w:rFonts w:hint="eastAsia"/>
+              </w:rPr>
+              <w:t xml:space="preserve">4. </w:t>
+            </w:r>
+            <w:r>
+              <w:rPr>
+                <w:rFonts w:hint="eastAsia"/>
+              </w:rPr>
+              <w:t>Shows</w:t>
+            </w:r>
+            <w:r>
+              <w:rPr>
+                <w:rFonts w:hint="eastAsia"/>
+              </w:rPr>
+              <w:t xml:space="preserve"> a deletion complete message to user and redirects to the login page.</w:t>
+            </w:r>
+          </w:p>
+        </w:tc>
+      </w:tr>
+    </w:tbl>
+    <w:p>
+      <w:pPr>
+        <w:spacing w:after="0"/>
+      </w:pPr>
+    </w:p>
+    <w:p>
+      <w:pPr>
+        <w:spacing w:after="0"/>
+        <w:rPr>
+          <w:rFonts w:hint="eastAsia"/>
+        </w:rPr>
+      </w:pPr>
+      <w:r>
+        <w:rPr>
+          <w:rFonts w:hint="eastAsia"/>
+        </w:rPr>
+        <w:t>-로그인</w:t>
+      </w:r>
+    </w:p>
+    <w:tbl>
+      <w:tblPr>
+        <w:tblStyle w:val="aa"/>
+        <w:tblW w:w="0" w:type="auto"/>
+        <w:tblLook w:val="04A0" w:firstRow="1" w:lastRow="0" w:firstColumn="1" w:lastColumn="0" w:noHBand="0" w:noVBand="1"/>
+      </w:tblPr>
+      <w:tblGrid>
+        <w:gridCol w:w="4508"/>
+        <w:gridCol w:w="4508"/>
+      </w:tblGrid>
+      <w:tr>
+        <w:tc>
+          <w:tcPr>
+            <w:tcW w:w="4508" w:type="dxa"/>
+          </w:tcPr>
+          <w:p>
+            <w:r>
+              <w:rPr>
+                <w:rFonts w:hint="eastAsia"/>
+              </w:rPr>
+              <w:t>Actor Action</w:t>
+            </w:r>
+          </w:p>
+        </w:tc>
+        <w:tc>
+          <w:tcPr>
+            <w:tcW w:w="4508" w:type="dxa"/>
+          </w:tcPr>
+          <w:p>
+            <w:r>
+              <w:rPr>
+                <w:rFonts w:hint="eastAsia"/>
+              </w:rPr>
+              <w:t>System Response</w:t>
+            </w:r>
+          </w:p>
+        </w:tc>
+      </w:tr>
+      <w:tr>
+        <w:tc>
+          <w:tcPr>
+            <w:tcW w:w="4508" w:type="dxa"/>
+          </w:tcPr>
+          <w:p/>
+        </w:tc>
+        <w:tc>
+          <w:tcPr>
+            <w:tcW w:w="4508" w:type="dxa"/>
+          </w:tcPr>
+          <w:p>
+            <w:pPr>
+              <w:rPr>
+                <w:rFonts w:hint="eastAsia"/>
+              </w:rPr>
+            </w:pPr>
+            <w:r>
+              <w:rPr>
+                <w:rFonts w:hint="eastAsia"/>
+              </w:rPr>
+              <w:t xml:space="preserve">1. </w:t>
+            </w:r>
+            <w:r>
+              <w:rPr>
+                <w:rFonts w:hint="eastAsia"/>
+              </w:rPr>
+              <w:t>Displays input fields for ID and PW.</w:t>
+            </w:r>
+          </w:p>
+        </w:tc>
+      </w:tr>
+      <w:tr>
+        <w:tc>
+          <w:tcPr>
+            <w:tcW w:w="4508" w:type="dxa"/>
+          </w:tcPr>
+          <w:p>
+            <w:pPr>
+              <w:rPr>
+                <w:rFonts w:hint="eastAsia"/>
+              </w:rPr>
+            </w:pPr>
+            <w:r>
+              <w:rPr>
+                <w:rFonts w:hint="eastAsia"/>
+              </w:rPr>
+              <w:t>2. Enters ID</w:t>
+            </w:r>
+            <w:r>
+              <w:rPr>
+                <w:rFonts w:hint="eastAsia"/>
+              </w:rPr>
+              <w:t xml:space="preserve"> and PW and click the </w:t>
+            </w:r>
+            <w:r>
+              <w:t>“</w:t>
+            </w:r>
+            <w:r>
+              <w:rPr>
+                <w:rFonts w:hint="eastAsia"/>
+              </w:rPr>
+              <w:t>Login</w:t>
+            </w:r>
+            <w:r>
+              <w:t>”</w:t>
+            </w:r>
+            <w:r>
+              <w:rPr>
+                <w:rFonts w:hint="eastAsia"/>
+              </w:rPr>
+              <w:t xml:space="preserve"> button.</w:t>
+            </w:r>
+          </w:p>
+        </w:tc>
+        <w:tc>
+          <w:tcPr>
+            <w:tcW w:w="4508" w:type="dxa"/>
+          </w:tcPr>
+          <w:p>
+            <w:pPr>
+              <w:rPr>
+                <w:rFonts w:hint="eastAsia"/>
+              </w:rPr>
+            </w:pPr>
+          </w:p>
+        </w:tc>
+      </w:tr>
+      <w:tr>
+        <w:tc>
+          <w:tcPr>
+            <w:tcW w:w="4508" w:type="dxa"/>
+          </w:tcPr>
+          <w:p>
+            <w:pPr>
+              <w:rPr>
+                <w:rFonts w:hint="eastAsia"/>
+              </w:rPr>
+            </w:pPr>
+          </w:p>
+        </w:tc>
+        <w:tc>
+          <w:tcPr>
+            <w:tcW w:w="4508" w:type="dxa"/>
+          </w:tcPr>
+          <w:p>
+            <w:pPr>
+              <w:rPr>
+                <w:rFonts w:hint="eastAsia"/>
+              </w:rPr>
+            </w:pPr>
+            <w:r>
+              <w:rPr>
+                <w:rFonts w:hint="eastAsia"/>
+              </w:rPr>
+              <w:t xml:space="preserve">3. </w:t>
+            </w:r>
+            <w:r>
+              <w:rPr>
+                <w:rFonts w:hint="eastAsia"/>
+              </w:rPr>
+              <w:t>Verifies input</w:t>
+            </w:r>
+            <w:r>
+              <w:rPr>
+                <w:rFonts w:hint="eastAsia"/>
+              </w:rPr>
+              <w:t>. I</w:t>
+            </w:r>
+            <w:r>
+              <w:rPr>
+                <w:rFonts w:hint="eastAsia"/>
+              </w:rPr>
+              <w:t>f valid, redirects the user to the appropriate screen.</w:t>
+            </w:r>
+            <w:r>
+              <w:rPr>
+                <w:rFonts w:hint="eastAsia"/>
+              </w:rPr>
+              <w:t xml:space="preserve"> </w:t>
+            </w:r>
+            <w:r>
+              <w:rPr>
+                <w:rFonts w:hint="eastAsia"/>
+              </w:rPr>
+              <w:t>If invalid, displays an error message.</w:t>
+            </w:r>
+          </w:p>
+        </w:tc>
+      </w:tr>
+    </w:tbl>
+    <w:p>
+      <w:pPr>
+        <w:spacing w:after="0"/>
+        <w:rPr>
+          <w:rFonts w:hint="eastAsia"/>
+        </w:rPr>
+      </w:pPr>
+    </w:p>
+    <w:p>
+      <w:pPr>
+        <w:spacing w:after="0"/>
+        <w:rPr>
+          <w:rFonts w:hint="eastAsia"/>
+        </w:rPr>
+      </w:pPr>
+      <w:r>
+        <w:rPr>
+          <w:rFonts w:hint="eastAsia"/>
+        </w:rPr>
+        <w:t>-로그아웃</w:t>
+      </w:r>
+    </w:p>
+    <w:tbl>
+      <w:tblPr>
+        <w:tblStyle w:val="aa"/>
+        <w:tblW w:w="0" w:type="auto"/>
+        <w:tblLook w:val="04A0" w:firstRow="1" w:lastRow="0" w:firstColumn="1" w:lastColumn="0" w:noHBand="0" w:noVBand="1"/>
+      </w:tblPr>
+      <w:tblGrid>
+        <w:gridCol w:w="4508"/>
+        <w:gridCol w:w="4508"/>
+      </w:tblGrid>
+      <w:tr>
+        <w:tc>
+          <w:tcPr>
+            <w:tcW w:w="4508" w:type="dxa"/>
+          </w:tcPr>
+          <w:p>
+            <w:r>
+              <w:rPr>
+                <w:rFonts w:hint="eastAsia"/>
+              </w:rPr>
+              <w:t>Actor Action</w:t>
+            </w:r>
+          </w:p>
+        </w:tc>
+        <w:tc>
+          <w:tcPr>
+            <w:tcW w:w="4508" w:type="dxa"/>
+          </w:tcPr>
+          <w:p>
+            <w:r>
+              <w:rPr>
+                <w:rFonts w:hint="eastAsia"/>
+              </w:rPr>
+              <w:t>System Response</w:t>
+            </w:r>
+          </w:p>
+        </w:tc>
+      </w:tr>
+      <w:tr>
+        <w:tc>
+          <w:tcPr>
+            <w:tcW w:w="4508" w:type="dxa"/>
+          </w:tcPr>
+          <w:p>
+            <w:pPr>
+              <w:rPr>
+                <w:rFonts w:hint="eastAsia"/>
+              </w:rPr>
+            </w:pPr>
+            <w:r>
+              <w:rPr>
+                <w:rFonts w:hint="eastAsia"/>
+              </w:rPr>
+              <w:t xml:space="preserve">1. Clicks the </w:t>
+            </w:r>
+            <w:r>
+              <w:t>“</w:t>
+            </w:r>
+            <w:r>
+              <w:rPr>
+                <w:rFonts w:hint="eastAsia"/>
+              </w:rPr>
+              <w:t>Logout</w:t>
+            </w:r>
+            <w:r>
+              <w:t>”</w:t>
+            </w:r>
+            <w:r>
+              <w:rPr>
+                <w:rFonts w:hint="eastAsia"/>
+              </w:rPr>
+              <w:t xml:space="preserve"> button</w:t>
+            </w:r>
+            <w:r>
+              <w:rPr>
+                <w:rFonts w:hint="eastAsia"/>
+              </w:rPr>
+              <w:t>.</w:t>
+            </w:r>
+          </w:p>
+        </w:tc>
+        <w:tc>
+          <w:tcPr>
+            <w:tcW w:w="4508" w:type="dxa"/>
+          </w:tcPr>
+          <w:p>
+            <w:pPr>
+              <w:rPr>
+                <w:rFonts w:hint="eastAsia"/>
+              </w:rPr>
+            </w:pPr>
+          </w:p>
+        </w:tc>
+      </w:tr>
+      <w:tr>
+        <w:tc>
+          <w:tcPr>
+            <w:tcW w:w="4508" w:type="dxa"/>
+          </w:tcPr>
+          <w:p>
+            <w:pPr>
+              <w:rPr>
+                <w:rFonts w:hint="eastAsia"/>
+              </w:rPr>
+            </w:pPr>
+          </w:p>
+        </w:tc>
+        <w:tc>
+          <w:tcPr>
+            <w:tcW w:w="4508" w:type="dxa"/>
+          </w:tcPr>
+          <w:p>
+            <w:pPr>
+              <w:rPr>
+                <w:rFonts w:hint="eastAsia"/>
+              </w:rPr>
+            </w:pPr>
+            <w:r>
+              <w:rPr>
+                <w:rFonts w:hint="eastAsia"/>
+              </w:rPr>
+              <w:t xml:space="preserve">2. </w:t>
+            </w:r>
+            <w:r>
+              <w:rPr>
+                <w:rFonts w:hint="eastAsia"/>
+              </w:rPr>
+              <w:t>Redirects</w:t>
+            </w:r>
+            <w:r>
+              <w:rPr>
+                <w:rFonts w:hint="eastAsia"/>
+              </w:rPr>
+              <w:t xml:space="preserve"> to the login page.</w:t>
+            </w:r>
+          </w:p>
+        </w:tc>
+      </w:tr>
+    </w:tbl>
+    <w:p>
+      <w:pPr>
+        <w:spacing w:after="0"/>
+      </w:pPr>
+    </w:p>
+    <w:p>
+      <w:pPr>
+        <w:spacing w:after="0"/>
+        <w:rPr>
+          <w:rFonts w:hint="eastAsia"/>
+        </w:rPr>
+      </w:pPr>
+      <w:r>
+        <w:rPr>
+          <w:rFonts w:hint="eastAsia"/>
+        </w:rPr>
+        <w:t>-</w:t>
+      </w:r>
+      <w:r>
+        <w:rPr>
+          <w:rFonts w:hint="eastAsia"/>
+        </w:rPr>
+        <w:t>대여소 등록</w:t>
+      </w:r>
+    </w:p>
+    <w:tbl>
+      <w:tblPr>
+        <w:tblStyle w:val="aa"/>
+        <w:tblW w:w="0" w:type="auto"/>
+        <w:tblLook w:val="04A0" w:firstRow="1" w:lastRow="0" w:firstColumn="1" w:lastColumn="0" w:noHBand="0" w:noVBand="1"/>
+      </w:tblPr>
+      <w:tblGrid>
+        <w:gridCol w:w="4508"/>
+        <w:gridCol w:w="4508"/>
+      </w:tblGrid>
+      <w:tr>
+        <w:tc>
+          <w:tcPr>
+            <w:tcW w:w="4508" w:type="dxa"/>
+          </w:tcPr>
+          <w:p>
+            <w:r>
+              <w:rPr>
+                <w:rFonts w:hint="eastAsia"/>
+              </w:rPr>
+              <w:t>Actor Action</w:t>
+            </w:r>
+          </w:p>
+        </w:tc>
+        <w:tc>
+          <w:tcPr>
+            <w:tcW w:w="4508" w:type="dxa"/>
+          </w:tcPr>
+          <w:p>
+            <w:r>
+              <w:rPr>
+                <w:rFonts w:hint="eastAsia"/>
+              </w:rPr>
+              <w:t>System Response</w:t>
+            </w:r>
+          </w:p>
+        </w:tc>
+      </w:tr>
+      <w:tr>
+        <w:tc>
+          <w:tcPr>
+            <w:tcW w:w="4508" w:type="dxa"/>
+          </w:tcPr>
+          <w:p>
+            <w:pPr>
+              <w:rPr>
+                <w:rFonts w:hint="eastAsia"/>
+              </w:rPr>
+            </w:pPr>
+          </w:p>
+        </w:tc>
+        <w:tc>
+          <w:tcPr>
+            <w:tcW w:w="4508" w:type="dxa"/>
+          </w:tcPr>
+          <w:p>
+            <w:pPr>
+              <w:rPr>
+                <w:rFonts w:hint="eastAsia"/>
+              </w:rPr>
+            </w:pPr>
+            <w:r>
+              <w:rPr>
+                <w:rFonts w:hint="eastAsia"/>
+              </w:rPr>
+              <w:t>1. Displays the registration form for a new rental station.</w:t>
+            </w:r>
+          </w:p>
+        </w:tc>
+      </w:tr>
+      <w:tr>
+        <w:tc>
+          <w:tcPr>
+            <w:tcW w:w="4508" w:type="dxa"/>
+          </w:tcPr>
+          <w:p>
+            <w:pPr>
+              <w:rPr>
+                <w:rFonts w:hint="eastAsia"/>
+              </w:rPr>
+            </w:pPr>
+            <w:r>
+              <w:rPr>
+                <w:rFonts w:hint="eastAsia"/>
+              </w:rPr>
+              <w:t>2. Enters the station name, city, address, maximum bike capacity, and operating hours.</w:t>
+            </w:r>
+          </w:p>
+        </w:tc>
+        <w:tc>
+          <w:tcPr>
+            <w:tcW w:w="4508" w:type="dxa"/>
+          </w:tcPr>
+          <w:p>
+            <w:pPr>
+              <w:rPr>
+                <w:rFonts w:hint="eastAsia"/>
+              </w:rPr>
+            </w:pPr>
+          </w:p>
+        </w:tc>
+      </w:tr>
+      <w:tr>
+        <w:tc>
+          <w:tcPr>
+            <w:tcW w:w="4508" w:type="dxa"/>
+          </w:tcPr>
+          <w:p>
+            <w:pPr>
+              <w:rPr>
+                <w:rFonts w:hint="eastAsia"/>
+              </w:rPr>
+            </w:pPr>
+          </w:p>
+        </w:tc>
+        <w:tc>
+          <w:tcPr>
+            <w:tcW w:w="4508" w:type="dxa"/>
+          </w:tcPr>
+          <w:p>
+            <w:pPr>
+              <w:rPr>
+                <w:rFonts w:hint="eastAsia"/>
+              </w:rPr>
+            </w:pPr>
+            <w:r>
+              <w:rPr>
+                <w:rFonts w:hint="eastAsia"/>
+              </w:rPr>
+              <w:t>3. Displays a confirmation message and the registered station appears in the station list.</w:t>
+            </w:r>
+          </w:p>
+        </w:tc>
+      </w:tr>
+    </w:tbl>
+    <w:p>
+      <w:pPr>
+        <w:spacing w:after="0"/>
+        <w:rPr>
+          <w:rFonts w:hint="eastAsia"/>
+        </w:rPr>
+      </w:pPr>
+    </w:p>
+    <w:p>
+      <w:pPr>
+        <w:spacing w:after="0"/>
       </w:pPr>
       <w:r>
         <w:rPr>
@@ -646,15 +1590,11 @@
     <w:p>
       <w:pPr>
         <w:spacing w:after="0"/>
-        <w:rPr>
-          <w:rFonts w:hint="eastAsia"/>
-        </w:rPr>
       </w:pPr>
       <w:r>
         <w:rPr>
           <w:rFonts w:hint="eastAsia"/>
         </w:rPr>
-        <w:lastRenderedPageBreak/>
         <w:t>- 대여 시간 및 요금 조회</w:t>
       </w:r>
     </w:p>
@@ -715,22 +1655,11 @@
             <w:tcW w:w="4508" w:type="dxa"/>
           </w:tcPr>
           <w:p>
-            <w:pPr>
-              <w:rPr>
-                <w:rFonts w:hint="eastAsia"/>
-              </w:rPr>
-            </w:pPr>
-            <w:r>
-              <w:rPr>
-                <w:rFonts w:hint="eastAsia"/>
-              </w:rPr>
-              <w:t xml:space="preserve">2. </w:t>
-            </w:r>
-            <w:r>
-              <w:rPr>
-                <w:rFonts w:hint="eastAsia"/>
-              </w:rPr>
-              <w:t>대여 시간 및 요금을 출력한다.</w:t>
+            <w:r>
+              <w:rPr>
+                <w:rFonts w:hint="eastAsia"/>
+              </w:rPr>
+              <w:t>2. 대여 시간 및 요금을 출력한다.</w:t>
             </w:r>
           </w:p>
         </w:tc>
@@ -757,11 +1686,6 @@
     </w:tbl>
     <w:p/>
     <w:p>
-      <w:pPr>
-        <w:rPr>
-          <w:rFonts w:hint="eastAsia"/>
-        </w:rPr>
-      </w:pPr>
       <w:r>
         <w:rPr>
           <w:rFonts w:hint="eastAsia"/>
@@ -826,34 +1750,11 @@
             <w:tcW w:w="4508" w:type="dxa"/>
           </w:tcPr>
           <w:p>
-            <w:pPr>
-              <w:rPr>
-                <w:rFonts w:hint="eastAsia"/>
-              </w:rPr>
-            </w:pPr>
-            <w:r>
-              <w:rPr>
-                <w:rFonts w:hint="eastAsia"/>
-              </w:rPr>
-              <w:t xml:space="preserve">2. </w:t>
-            </w:r>
-            <w:r>
-              <w:rPr>
-                <w:rFonts w:hint="eastAsia"/>
-              </w:rPr>
-              <w:t xml:space="preserve">과거 대여 기록을 </w:t>
-            </w:r>
-            <w:r>
-              <w:rPr>
-                <w:rFonts w:hint="eastAsia"/>
-              </w:rPr>
-              <w:t xml:space="preserve">날짜별로 </w:t>
-            </w:r>
-            <w:r>
-              <w:rPr>
-                <w:rFonts w:hint="eastAsia"/>
-              </w:rPr>
-              <w:t>출력한다.</w:t>
+            <w:r>
+              <w:rPr>
+                <w:rFonts w:hint="eastAsia"/>
+              </w:rPr>
+              <w:t>2. 과거 대여 기록을 날짜별로 출력한다.</w:t>
             </w:r>
           </w:p>
         </w:tc>
@@ -878,11 +1779,6 @@
             <w:gridSpan w:val="2"/>
           </w:tcPr>
           <w:p>
-            <w:pPr>
-              <w:rPr>
-                <w:rFonts w:hint="eastAsia"/>
-              </w:rPr>
-            </w:pPr>
             <w:r>
               <w:rPr>
                 <w:rFonts w:hint="eastAsia"/>
@@ -899,11 +1795,6 @@
             <w:gridSpan w:val="2"/>
           </w:tcPr>
           <w:p>
-            <w:pPr>
-              <w:rPr>
-                <w:rFonts w:hint="eastAsia"/>
-              </w:rPr>
-            </w:pPr>
             <w:r>
               <w:rPr>
                 <w:rFonts w:hint="eastAsia"/>
@@ -984,13 +1875,7 @@
               <w:rPr>
                 <w:rFonts w:hint="eastAsia"/>
               </w:rPr>
-              <w:t xml:space="preserve">2. </w:t>
-            </w:r>
-            <w:r>
-              <w:rPr>
-                <w:rFonts w:hint="eastAsia"/>
-              </w:rPr>
-              <w:t>대여 정보를 반납 시간 기준 최근순으로 출력한다.</w:t>
+              <w:t>2. 대여 정보를 반납 시간 기준 최근순으로 출력한다.</w:t>
             </w:r>
           </w:p>
         </w:tc>
@@ -1015,22 +1900,11 @@
             <w:gridSpan w:val="2"/>
           </w:tcPr>
           <w:p>
-            <w:pPr>
-              <w:rPr>
-                <w:rFonts w:hint="eastAsia"/>
-              </w:rPr>
-            </w:pPr>
-            <w:r>
-              <w:rPr>
-                <w:rFonts w:hint="eastAsia"/>
-              </w:rPr>
-              <w:t xml:space="preserve">2. 이후 </w:t>
-            </w:r>
-            <w:r>
-              <w:rPr>
-                <w:rFonts w:hint="eastAsia"/>
-              </w:rPr>
-              <w:t>관리자는 지역별로 전체 대여 정보를 정렬할 수 있다.</w:t>
+            <w:r>
+              <w:rPr>
+                <w:rFonts w:hint="eastAsia"/>
+              </w:rPr>
+              <w:t>2. 이후 관리자는 지역별로 전체 대여 정보를 정렬할 수 있다.</w:t>
             </w:r>
           </w:p>
         </w:tc>
@@ -1038,22 +1912,11 @@
     </w:tbl>
     <w:p/>
     <w:p>
-      <w:pPr>
-        <w:rPr>
-          <w:rFonts w:hint="eastAsia"/>
-        </w:rPr>
-      </w:pPr>
       <w:r>
         <w:rPr>
           <w:rFonts w:hint="eastAsia"/>
         </w:rPr>
-        <w:t xml:space="preserve">- 대여 </w:t>
-      </w:r>
-      <w:r>
-        <w:rPr>
-          <w:rFonts w:hint="eastAsia"/>
-        </w:rPr>
-        <w:t xml:space="preserve">금액 및 횟수 확인 통계 </w:t>
+        <w:t xml:space="preserve">- 대여 금액 및 횟수 확인 통계 </w:t>
       </w:r>
     </w:p>
     <w:tbl>
@@ -1117,19 +1980,7 @@
               <w:rPr>
                 <w:rFonts w:hint="eastAsia"/>
               </w:rPr>
-              <w:t xml:space="preserve">2. 대여 </w:t>
-            </w:r>
-            <w:r>
-              <w:rPr>
-                <w:rFonts w:hint="eastAsia"/>
-              </w:rPr>
-              <w:t>금액 및 횟수를 출력한다</w:t>
-            </w:r>
-            <w:r>
-              <w:rPr>
-                <w:rFonts w:hint="eastAsia"/>
-              </w:rPr>
-              <w:t>.</w:t>
+              <w:t>2. 대여 금액 및 횟수를 출력한다.</w:t>
             </w:r>
           </w:p>
         </w:tc>
@@ -1154,22 +2005,11 @@
             <w:gridSpan w:val="2"/>
           </w:tcPr>
           <w:p>
-            <w:pPr>
-              <w:rPr>
-                <w:rFonts w:hint="eastAsia"/>
-              </w:rPr>
-            </w:pPr>
-            <w:r>
-              <w:rPr>
-                <w:rFonts w:hint="eastAsia"/>
-              </w:rPr>
-              <w:t xml:space="preserve">2. 이후 관리자는 </w:t>
-            </w:r>
-            <w:r>
-              <w:rPr>
-                <w:rFonts w:hint="eastAsia"/>
-              </w:rPr>
-              <w:t xml:space="preserve">최근 1주일, 1개월, 1년 단위로 기간 단위를 변경하여 대여 금액 및 </w:t>
+            <w:r>
+              <w:rPr>
+                <w:rFonts w:hint="eastAsia"/>
+              </w:rPr>
+              <w:t xml:space="preserve">2. 이후 관리자는 최근 1주일, 1개월, 1년 단위로 기간 단위를 변경하여 대여 금액 및 </w:t>
             </w:r>
             <w:r>
               <w:rPr>
@@ -1187,13 +2027,7 @@
         </w:tc>
       </w:tr>
     </w:tbl>
-    <w:p>
-      <w:pPr>
-        <w:rPr>
-          <w:rFonts w:hint="eastAsia"/>
-        </w:rPr>
-      </w:pPr>
-    </w:p>
+    <w:p/>
     <w:sectPr>
       <w:pgSz w:w="11906" w:h="16838"/>
       <w:pgMar w:top="1701" w:right="1440" w:bottom="1440" w:left="1440" w:header="851" w:footer="992" w:gutter="0"/>
@@ -1431,6 +2265,273 @@
     </w:lvl>
   </w:abstractNum>
   <w:abstractNum w:abstractNumId="2" w15:restartNumberingAfterBreak="0">
+    <w:nsid w:val="4F2D24C3"/>
+    <w:multiLevelType w:val="hybridMultilevel"/>
+    <w:tmpl w:val="68248A9C"/>
+    <w:lvl w:ilvl="0" w:tplc="370AF55C">
+      <w:start w:val="1"/>
+      <w:numFmt w:val="decimal"/>
+      <w:lvlText w:val="%1."/>
+      <w:lvlJc w:val="left"/>
+      <w:pPr>
+        <w:ind w:left="800" w:hanging="360"/>
+      </w:pPr>
+      <w:rPr>
+        <w:rFonts w:hint="eastAsia"/>
+      </w:rPr>
+    </w:lvl>
+    <w:lvl w:ilvl="1" w:tplc="04090019" w:tentative="1">
+      <w:start w:val="1"/>
+      <w:numFmt w:val="upperLetter"/>
+      <w:lvlText w:val="%2."/>
+      <w:lvlJc w:val="left"/>
+      <w:pPr>
+        <w:ind w:left="1320" w:hanging="440"/>
+      </w:pPr>
+    </w:lvl>
+    <w:lvl w:ilvl="2" w:tplc="0409001B" w:tentative="1">
+      <w:start w:val="1"/>
+      <w:numFmt w:val="lowerRoman"/>
+      <w:lvlText w:val="%3."/>
+      <w:lvlJc w:val="right"/>
+      <w:pPr>
+        <w:ind w:left="1760" w:hanging="440"/>
+      </w:pPr>
+    </w:lvl>
+    <w:lvl w:ilvl="3" w:tplc="0409000F" w:tentative="1">
+      <w:start w:val="1"/>
+      <w:numFmt w:val="decimal"/>
+      <w:lvlText w:val="%4."/>
+      <w:lvlJc w:val="left"/>
+      <w:pPr>
+        <w:ind w:left="2200" w:hanging="440"/>
+      </w:pPr>
+    </w:lvl>
+    <w:lvl w:ilvl="4" w:tplc="04090019" w:tentative="1">
+      <w:start w:val="1"/>
+      <w:numFmt w:val="upperLetter"/>
+      <w:lvlText w:val="%5."/>
+      <w:lvlJc w:val="left"/>
+      <w:pPr>
+        <w:ind w:left="2640" w:hanging="440"/>
+      </w:pPr>
+    </w:lvl>
+    <w:lvl w:ilvl="5" w:tplc="0409001B" w:tentative="1">
+      <w:start w:val="1"/>
+      <w:numFmt w:val="lowerRoman"/>
+      <w:lvlText w:val="%6."/>
+      <w:lvlJc w:val="right"/>
+      <w:pPr>
+        <w:ind w:left="3080" w:hanging="440"/>
+      </w:pPr>
+    </w:lvl>
+    <w:lvl w:ilvl="6" w:tplc="0409000F" w:tentative="1">
+      <w:start w:val="1"/>
+      <w:numFmt w:val="decimal"/>
+      <w:lvlText w:val="%7."/>
+      <w:lvlJc w:val="left"/>
+      <w:pPr>
+        <w:ind w:left="3520" w:hanging="440"/>
+      </w:pPr>
+    </w:lvl>
+    <w:lvl w:ilvl="7" w:tplc="04090019" w:tentative="1">
+      <w:start w:val="1"/>
+      <w:numFmt w:val="upperLetter"/>
+      <w:lvlText w:val="%8."/>
+      <w:lvlJc w:val="left"/>
+      <w:pPr>
+        <w:ind w:left="3960" w:hanging="440"/>
+      </w:pPr>
+    </w:lvl>
+    <w:lvl w:ilvl="8" w:tplc="0409001B" w:tentative="1">
+      <w:start w:val="1"/>
+      <w:numFmt w:val="lowerRoman"/>
+      <w:lvlText w:val="%9."/>
+      <w:lvlJc w:val="right"/>
+      <w:pPr>
+        <w:ind w:left="4400" w:hanging="440"/>
+      </w:pPr>
+    </w:lvl>
+  </w:abstractNum>
+  <w:abstractNum w:abstractNumId="3" w15:restartNumberingAfterBreak="0">
+    <w:nsid w:val="55130BAA"/>
+    <w:multiLevelType w:val="hybridMultilevel"/>
+    <w:tmpl w:val="62B07D7E"/>
+    <w:lvl w:ilvl="0" w:tplc="73B6955C">
+      <w:start w:val="1"/>
+      <w:numFmt w:val="decimal"/>
+      <w:lvlText w:val="%1."/>
+      <w:lvlJc w:val="left"/>
+      <w:pPr>
+        <w:ind w:left="800" w:hanging="360"/>
+      </w:pPr>
+      <w:rPr>
+        <w:rFonts w:hint="eastAsia"/>
+      </w:rPr>
+    </w:lvl>
+    <w:lvl w:ilvl="1" w:tplc="04090019" w:tentative="1">
+      <w:start w:val="1"/>
+      <w:numFmt w:val="upperLetter"/>
+      <w:lvlText w:val="%2."/>
+      <w:lvlJc w:val="left"/>
+      <w:pPr>
+        <w:ind w:left="1320" w:hanging="440"/>
+      </w:pPr>
+    </w:lvl>
+    <w:lvl w:ilvl="2" w:tplc="0409001B" w:tentative="1">
+      <w:start w:val="1"/>
+      <w:numFmt w:val="lowerRoman"/>
+      <w:lvlText w:val="%3."/>
+      <w:lvlJc w:val="right"/>
+      <w:pPr>
+        <w:ind w:left="1760" w:hanging="440"/>
+      </w:pPr>
+    </w:lvl>
+    <w:lvl w:ilvl="3" w:tplc="0409000F" w:tentative="1">
+      <w:start w:val="1"/>
+      <w:numFmt w:val="decimal"/>
+      <w:lvlText w:val="%4."/>
+      <w:lvlJc w:val="left"/>
+      <w:pPr>
+        <w:ind w:left="2200" w:hanging="440"/>
+      </w:pPr>
+    </w:lvl>
+    <w:lvl w:ilvl="4" w:tplc="04090019" w:tentative="1">
+      <w:start w:val="1"/>
+      <w:numFmt w:val="upperLetter"/>
+      <w:lvlText w:val="%5."/>
+      <w:lvlJc w:val="left"/>
+      <w:pPr>
+        <w:ind w:left="2640" w:hanging="440"/>
+      </w:pPr>
+    </w:lvl>
+    <w:lvl w:ilvl="5" w:tplc="0409001B" w:tentative="1">
+      <w:start w:val="1"/>
+      <w:numFmt w:val="lowerRoman"/>
+      <w:lvlText w:val="%6."/>
+      <w:lvlJc w:val="right"/>
+      <w:pPr>
+        <w:ind w:left="3080" w:hanging="440"/>
+      </w:pPr>
+    </w:lvl>
+    <w:lvl w:ilvl="6" w:tplc="0409000F" w:tentative="1">
+      <w:start w:val="1"/>
+      <w:numFmt w:val="decimal"/>
+      <w:lvlText w:val="%7."/>
+      <w:lvlJc w:val="left"/>
+      <w:pPr>
+        <w:ind w:left="3520" w:hanging="440"/>
+      </w:pPr>
+    </w:lvl>
+    <w:lvl w:ilvl="7" w:tplc="04090019" w:tentative="1">
+      <w:start w:val="1"/>
+      <w:numFmt w:val="upperLetter"/>
+      <w:lvlText w:val="%8."/>
+      <w:lvlJc w:val="left"/>
+      <w:pPr>
+        <w:ind w:left="3960" w:hanging="440"/>
+      </w:pPr>
+    </w:lvl>
+    <w:lvl w:ilvl="8" w:tplc="0409001B" w:tentative="1">
+      <w:start w:val="1"/>
+      <w:numFmt w:val="lowerRoman"/>
+      <w:lvlText w:val="%9."/>
+      <w:lvlJc w:val="right"/>
+      <w:pPr>
+        <w:ind w:left="4400" w:hanging="440"/>
+      </w:pPr>
+    </w:lvl>
+  </w:abstractNum>
+  <w:abstractNum w:abstractNumId="4" w15:restartNumberingAfterBreak="0">
+    <w:nsid w:val="56717B48"/>
+    <w:multiLevelType w:val="hybridMultilevel"/>
+    <w:tmpl w:val="42FC0DB2"/>
+    <w:lvl w:ilvl="0" w:tplc="A4A03E74">
+      <w:start w:val="1"/>
+      <w:numFmt w:val="decimal"/>
+      <w:lvlText w:val="%1."/>
+      <w:lvlJc w:val="left"/>
+      <w:pPr>
+        <w:ind w:left="800" w:hanging="360"/>
+      </w:pPr>
+      <w:rPr>
+        <w:rFonts w:hint="eastAsia"/>
+      </w:rPr>
+    </w:lvl>
+    <w:lvl w:ilvl="1" w:tplc="04090019" w:tentative="1">
+      <w:start w:val="1"/>
+      <w:numFmt w:val="upperLetter"/>
+      <w:lvlText w:val="%2."/>
+      <w:lvlJc w:val="left"/>
+      <w:pPr>
+        <w:ind w:left="1320" w:hanging="440"/>
+      </w:pPr>
+    </w:lvl>
+    <w:lvl w:ilvl="2" w:tplc="0409001B" w:tentative="1">
+      <w:start w:val="1"/>
+      <w:numFmt w:val="lowerRoman"/>
+      <w:lvlText w:val="%3."/>
+      <w:lvlJc w:val="right"/>
+      <w:pPr>
+        <w:ind w:left="1760" w:hanging="440"/>
+      </w:pPr>
+    </w:lvl>
+    <w:lvl w:ilvl="3" w:tplc="0409000F" w:tentative="1">
+      <w:start w:val="1"/>
+      <w:numFmt w:val="decimal"/>
+      <w:lvlText w:val="%4."/>
+      <w:lvlJc w:val="left"/>
+      <w:pPr>
+        <w:ind w:left="2200" w:hanging="440"/>
+      </w:pPr>
+    </w:lvl>
+    <w:lvl w:ilvl="4" w:tplc="04090019" w:tentative="1">
+      <w:start w:val="1"/>
+      <w:numFmt w:val="upperLetter"/>
+      <w:lvlText w:val="%5."/>
+      <w:lvlJc w:val="left"/>
+      <w:pPr>
+        <w:ind w:left="2640" w:hanging="440"/>
+      </w:pPr>
+    </w:lvl>
+    <w:lvl w:ilvl="5" w:tplc="0409001B" w:tentative="1">
+      <w:start w:val="1"/>
+      <w:numFmt w:val="lowerRoman"/>
+      <w:lvlText w:val="%6."/>
+      <w:lvlJc w:val="right"/>
+      <w:pPr>
+        <w:ind w:left="3080" w:hanging="440"/>
+      </w:pPr>
+    </w:lvl>
+    <w:lvl w:ilvl="6" w:tplc="0409000F" w:tentative="1">
+      <w:start w:val="1"/>
+      <w:numFmt w:val="decimal"/>
+      <w:lvlText w:val="%7."/>
+      <w:lvlJc w:val="left"/>
+      <w:pPr>
+        <w:ind w:left="3520" w:hanging="440"/>
+      </w:pPr>
+    </w:lvl>
+    <w:lvl w:ilvl="7" w:tplc="04090019" w:tentative="1">
+      <w:start w:val="1"/>
+      <w:numFmt w:val="upperLetter"/>
+      <w:lvlText w:val="%8."/>
+      <w:lvlJc w:val="left"/>
+      <w:pPr>
+        <w:ind w:left="3960" w:hanging="440"/>
+      </w:pPr>
+    </w:lvl>
+    <w:lvl w:ilvl="8" w:tplc="0409001B" w:tentative="1">
+      <w:start w:val="1"/>
+      <w:numFmt w:val="lowerRoman"/>
+      <w:lvlText w:val="%9."/>
+      <w:lvlJc w:val="right"/>
+      <w:pPr>
+        <w:ind w:left="4400" w:hanging="440"/>
+      </w:pPr>
+    </w:lvl>
+  </w:abstractNum>
+  <w:abstractNum w:abstractNumId="5" w15:restartNumberingAfterBreak="0">
     <w:nsid w:val="61E13C8C"/>
     <w:multiLevelType w:val="hybridMultilevel"/>
     <w:tmpl w:val="1C60DA1E"/>
@@ -1519,14 +2620,138 @@
       </w:pPr>
     </w:lvl>
   </w:abstractNum>
+  <w:abstractNum w:abstractNumId="6" w15:restartNumberingAfterBreak="0">
+    <w:nsid w:val="7D2F4B37"/>
+    <w:multiLevelType w:val="hybridMultilevel"/>
+    <w:tmpl w:val="64101826"/>
+    <w:lvl w:ilvl="0" w:tplc="A3ACAECC">
+      <w:numFmt w:val="bullet"/>
+      <w:lvlText w:val="-"/>
+      <w:lvlJc w:val="left"/>
+      <w:pPr>
+        <w:ind w:left="800" w:hanging="360"/>
+      </w:pPr>
+      <w:rPr>
+        <w:rFonts w:ascii="맑은 고딕" w:eastAsia="맑은 고딕" w:hAnsi="맑은 고딕" w:cstheme="minorBidi" w:hint="eastAsia"/>
+      </w:rPr>
+    </w:lvl>
+    <w:lvl w:ilvl="1" w:tplc="04090003" w:tentative="1">
+      <w:start w:val="1"/>
+      <w:numFmt w:val="bullet"/>
+      <w:lvlText w:val=""/>
+      <w:lvlJc w:val="left"/>
+      <w:pPr>
+        <w:ind w:left="1320" w:hanging="440"/>
+      </w:pPr>
+      <w:rPr>
+        <w:rFonts w:ascii="Wingdings" w:hAnsi="Wingdings" w:hint="default"/>
+      </w:rPr>
+    </w:lvl>
+    <w:lvl w:ilvl="2" w:tplc="04090005" w:tentative="1">
+      <w:start w:val="1"/>
+      <w:numFmt w:val="bullet"/>
+      <w:lvlText w:val=""/>
+      <w:lvlJc w:val="left"/>
+      <w:pPr>
+        <w:ind w:left="1760" w:hanging="440"/>
+      </w:pPr>
+      <w:rPr>
+        <w:rFonts w:ascii="Wingdings" w:hAnsi="Wingdings" w:hint="default"/>
+      </w:rPr>
+    </w:lvl>
+    <w:lvl w:ilvl="3" w:tplc="04090001" w:tentative="1">
+      <w:start w:val="1"/>
+      <w:numFmt w:val="bullet"/>
+      <w:lvlText w:val=""/>
+      <w:lvlJc w:val="left"/>
+      <w:pPr>
+        <w:ind w:left="2200" w:hanging="440"/>
+      </w:pPr>
+      <w:rPr>
+        <w:rFonts w:ascii="Wingdings" w:hAnsi="Wingdings" w:hint="default"/>
+      </w:rPr>
+    </w:lvl>
+    <w:lvl w:ilvl="4" w:tplc="04090003" w:tentative="1">
+      <w:start w:val="1"/>
+      <w:numFmt w:val="bullet"/>
+      <w:lvlText w:val=""/>
+      <w:lvlJc w:val="left"/>
+      <w:pPr>
+        <w:ind w:left="2640" w:hanging="440"/>
+      </w:pPr>
+      <w:rPr>
+        <w:rFonts w:ascii="Wingdings" w:hAnsi="Wingdings" w:hint="default"/>
+      </w:rPr>
+    </w:lvl>
+    <w:lvl w:ilvl="5" w:tplc="04090005" w:tentative="1">
+      <w:start w:val="1"/>
+      <w:numFmt w:val="bullet"/>
+      <w:lvlText w:val=""/>
+      <w:lvlJc w:val="left"/>
+      <w:pPr>
+        <w:ind w:left="3080" w:hanging="440"/>
+      </w:pPr>
+      <w:rPr>
+        <w:rFonts w:ascii="Wingdings" w:hAnsi="Wingdings" w:hint="default"/>
+      </w:rPr>
+    </w:lvl>
+    <w:lvl w:ilvl="6" w:tplc="04090001" w:tentative="1">
+      <w:start w:val="1"/>
+      <w:numFmt w:val="bullet"/>
+      <w:lvlText w:val=""/>
+      <w:lvlJc w:val="left"/>
+      <w:pPr>
+        <w:ind w:left="3520" w:hanging="440"/>
+      </w:pPr>
+      <w:rPr>
+        <w:rFonts w:ascii="Wingdings" w:hAnsi="Wingdings" w:hint="default"/>
+      </w:rPr>
+    </w:lvl>
+    <w:lvl w:ilvl="7" w:tplc="04090003" w:tentative="1">
+      <w:start w:val="1"/>
+      <w:numFmt w:val="bullet"/>
+      <w:lvlText w:val=""/>
+      <w:lvlJc w:val="left"/>
+      <w:pPr>
+        <w:ind w:left="3960" w:hanging="440"/>
+      </w:pPr>
+      <w:rPr>
+        <w:rFonts w:ascii="Wingdings" w:hAnsi="Wingdings" w:hint="default"/>
+      </w:rPr>
+    </w:lvl>
+    <w:lvl w:ilvl="8" w:tplc="04090005" w:tentative="1">
+      <w:start w:val="1"/>
+      <w:numFmt w:val="bullet"/>
+      <w:lvlText w:val=""/>
+      <w:lvlJc w:val="left"/>
+      <w:pPr>
+        <w:ind w:left="4400" w:hanging="440"/>
+      </w:pPr>
+      <w:rPr>
+        <w:rFonts w:ascii="Wingdings" w:hAnsi="Wingdings" w:hint="default"/>
+      </w:rPr>
+    </w:lvl>
+  </w:abstractNum>
   <w:num w:numId="1" w16cid:durableId="1578202642">
-    <w:abstractNumId w:val="2"/>
+    <w:abstractNumId w:val="5"/>
   </w:num>
   <w:num w:numId="2" w16cid:durableId="845438812">
     <w:abstractNumId w:val="1"/>
   </w:num>
   <w:num w:numId="3" w16cid:durableId="1701707816">
     <w:abstractNumId w:val="0"/>
+  </w:num>
+  <w:num w:numId="4" w16cid:durableId="744839545">
+    <w:abstractNumId w:val="6"/>
+  </w:num>
+  <w:num w:numId="5" w16cid:durableId="505747369">
+    <w:abstractNumId w:val="4"/>
+  </w:num>
+  <w:num w:numId="6" w16cid:durableId="1460807906">
+    <w:abstractNumId w:val="2"/>
+  </w:num>
+  <w:num w:numId="7" w16cid:durableId="628170598">
+    <w:abstractNumId w:val="3"/>
   </w:num>
 </w:numbering>
 </file>
@@ -1931,7 +3156,7 @@
   <w:style w:type="paragraph" w:default="1" w:styleId="a">
     <w:name w:val="Normal"/>
     <w:qFormat/>
-    <w:rsid w:val="00C2738C"/>
+    <w:rsid w:val="00E04FBE"/>
     <w:pPr>
       <w:widowControl w:val="0"/>
       <w:wordWrap w:val="0"/>

</xml_diff>

<commit_message>
user description- 통계기능 수정
</commit_message>
<xml_diff>
--- a/Requirement Capturing/Usecase Description.docx
+++ b/Requirement Capturing/Usecase Description.docx
@@ -201,11 +201,6 @@
             <w:tcW w:w="4508" w:type="dxa"/>
           </w:tcPr>
           <w:p>
-            <w:pPr>
-              <w:rPr>
-                <w:rFonts w:hint="eastAsia"/>
-              </w:rPr>
-            </w:pPr>
             <w:r>
               <w:rPr>
                 <w:rFonts w:hint="eastAsia"/>
@@ -237,11 +232,6 @@
             <w:tcW w:w="4508" w:type="dxa"/>
           </w:tcPr>
           <w:p>
-            <w:pPr>
-              <w:rPr>
-                <w:rFonts w:hint="eastAsia"/>
-              </w:rPr>
-            </w:pPr>
             <w:r>
               <w:rPr>
                 <w:rFonts w:hint="eastAsia"/>
@@ -858,11 +848,6 @@
             <w:tcW w:w="4508" w:type="dxa"/>
           </w:tcPr>
           <w:p>
-            <w:pPr>
-              <w:rPr>
-                <w:rFonts w:hint="eastAsia"/>
-              </w:rPr>
-            </w:pPr>
             <w:r>
               <w:rPr>
                 <w:rFonts w:hint="eastAsia"/>
@@ -884,11 +869,6 @@
             <w:tcW w:w="4508" w:type="dxa"/>
           </w:tcPr>
           <w:p>
-            <w:pPr>
-              <w:rPr>
-                <w:rFonts w:hint="eastAsia"/>
-              </w:rPr>
-            </w:pPr>
             <w:r>
               <w:rPr>
                 <w:rFonts w:hint="eastAsia"/>
@@ -920,22 +900,11 @@
             <w:tcW w:w="4508" w:type="dxa"/>
           </w:tcPr>
           <w:p>
-            <w:pPr>
-              <w:rPr>
-                <w:rFonts w:hint="eastAsia"/>
-              </w:rPr>
-            </w:pPr>
-            <w:r>
-              <w:rPr>
-                <w:rFonts w:hint="eastAsia"/>
-              </w:rPr>
-              <w:t xml:space="preserve">6. </w:t>
-            </w:r>
-            <w:r>
-              <w:rPr>
-                <w:rFonts w:hint="eastAsia"/>
-              </w:rPr>
-              <w:t xml:space="preserve">새로 등록한 대여소가 추가된 대여소 리스트 조회 화면으로 </w:t>
+            <w:r>
+              <w:rPr>
+                <w:rFonts w:hint="eastAsia"/>
+              </w:rPr>
+              <w:t xml:space="preserve">6. 새로 등록한 대여소가 추가된 대여소 리스트 조회 화면으로 </w:t>
             </w:r>
             <w:proofErr w:type="spellStart"/>
             <w:r>
@@ -963,9 +932,6 @@
     <w:p>
       <w:pPr>
         <w:spacing w:after="0"/>
-        <w:rPr>
-          <w:rFonts w:hint="eastAsia"/>
-        </w:rPr>
       </w:pPr>
     </w:p>
     <w:p>
@@ -1353,57 +1319,22 @@
               <w:rPr>
                 <w:rFonts w:hint="eastAsia"/>
               </w:rPr>
-              <w:t xml:space="preserve">4. </w:t>
-            </w:r>
-            <w:r>
-              <w:rPr>
-                <w:rFonts w:hint="eastAsia"/>
-              </w:rPr>
-              <w:t>자전거</w:t>
-            </w:r>
-            <w:r>
-              <w:rPr>
-                <w:rFonts w:hint="eastAsia"/>
-              </w:rPr>
-              <w:t xml:space="preserve"> 등록 완료 메세지를 출력한다.</w:t>
-            </w:r>
-          </w:p>
-        </w:tc>
-      </w:tr>
-      <w:tr>
-        <w:tc>
-          <w:tcPr>
-            <w:tcW w:w="4508" w:type="dxa"/>
-          </w:tcPr>
-          <w:p>
-            <w:pPr>
-              <w:rPr>
-                <w:rFonts w:hint="eastAsia"/>
-              </w:rPr>
-            </w:pPr>
-            <w:r>
-              <w:rPr>
-                <w:rFonts w:hint="eastAsia"/>
-              </w:rPr>
-              <w:t>5</w:t>
-            </w:r>
-            <w:r>
-              <w:rPr>
-                <w:rFonts w:hint="eastAsia"/>
-              </w:rPr>
-              <w:t>. 메</w:t>
-            </w:r>
-            <w:r>
-              <w:rPr>
-                <w:rFonts w:hint="eastAsia"/>
-              </w:rPr>
-              <w:t>시</w:t>
-            </w:r>
-            <w:r>
-              <w:rPr>
-                <w:rFonts w:hint="eastAsia"/>
-              </w:rPr>
-              <w:t xml:space="preserve">지 확인 후 </w:t>
+              <w:t>4. 자전거 등록 완료 메세지를 출력한다.</w:t>
+            </w:r>
+          </w:p>
+        </w:tc>
+      </w:tr>
+      <w:tr>
+        <w:tc>
+          <w:tcPr>
+            <w:tcW w:w="4508" w:type="dxa"/>
+          </w:tcPr>
+          <w:p>
+            <w:r>
+              <w:rPr>
+                <w:rFonts w:hint="eastAsia"/>
+              </w:rPr>
+              <w:t xml:space="preserve">5. 메시지 확인 후 </w:t>
             </w:r>
             <w:r>
               <w:t>“</w:t>
@@ -1430,22 +1361,11 @@
             <w:tcW w:w="4508" w:type="dxa"/>
           </w:tcPr>
           <w:p>
-            <w:pPr>
-              <w:rPr>
-                <w:rFonts w:hint="eastAsia"/>
-              </w:rPr>
-            </w:pPr>
-            <w:r>
-              <w:rPr>
-                <w:rFonts w:hint="eastAsia"/>
-              </w:rPr>
-              <w:t xml:space="preserve">6. </w:t>
-            </w:r>
-            <w:r>
-              <w:rPr>
-                <w:rFonts w:hint="eastAsia"/>
-              </w:rPr>
-              <w:t xml:space="preserve">새로 등록한 자전거가 추가된 자전거 리스트 조회 화면으로 </w:t>
+            <w:r>
+              <w:rPr>
+                <w:rFonts w:hint="eastAsia"/>
+              </w:rPr>
+              <w:t xml:space="preserve">6. 새로 등록한 자전거가 추가된 자전거 리스트 조회 화면으로 </w:t>
             </w:r>
             <w:proofErr w:type="spellStart"/>
             <w:r>
@@ -1670,17 +1590,11 @@
     <w:p>
       <w:pPr>
         <w:spacing w:after="0"/>
-        <w:rPr>
-          <w:rFonts w:hint="eastAsia"/>
-        </w:rPr>
       </w:pPr>
     </w:p>
     <w:p>
       <w:pPr>
         <w:spacing w:after="0"/>
-        <w:rPr>
-          <w:rFonts w:hint="eastAsia"/>
-        </w:rPr>
       </w:pPr>
     </w:p>
     <w:p>
@@ -1805,9 +1719,6 @@
     <w:p>
       <w:pPr>
         <w:spacing w:after="0"/>
-        <w:rPr>
-          <w:rFonts w:hint="eastAsia"/>
-        </w:rPr>
       </w:pPr>
     </w:p>
     <w:p>
@@ -1879,11 +1790,6 @@
             <w:tcW w:w="3005" w:type="dxa"/>
           </w:tcPr>
           <w:p>
-            <w:pPr>
-              <w:rPr>
-                <w:rFonts w:hint="eastAsia"/>
-              </w:rPr>
-            </w:pPr>
             <w:r>
               <w:rPr>
                 <w:rFonts w:hint="eastAsia"/>
@@ -2088,9 +1994,6 @@
     <w:p>
       <w:pPr>
         <w:spacing w:after="0"/>
-        <w:rPr>
-          <w:rFonts w:hint="eastAsia"/>
-        </w:rPr>
       </w:pPr>
       <w:r>
         <w:rPr>
@@ -2170,11 +2073,6 @@
             <w:tcW w:w="1933" w:type="dxa"/>
           </w:tcPr>
           <w:p>
-            <w:pPr>
-              <w:rPr>
-                <w:rFonts w:hint="eastAsia"/>
-              </w:rPr>
-            </w:pPr>
             <w:r>
               <w:rPr>
                 <w:rFonts w:hint="eastAsia"/>
@@ -2253,13 +2151,7 @@
               <w:rPr>
                 <w:rFonts w:hint="eastAsia"/>
               </w:rPr>
-              <w:t xml:space="preserve">2a_2. </w:t>
-            </w:r>
-            <w:r>
-              <w:rPr>
-                <w:rFonts w:hint="eastAsia"/>
-              </w:rPr>
-              <w:t>반납에 성공했다는 메시지와 함께 식당 예약 서비스를 이용할 수 있는 버튼을 표시한다.</w:t>
+              <w:t>2a_2. 반납에 성공했다는 메시지와 함께 식당 예약 서비스를 이용할 수 있는 버튼을 표시한다.</w:t>
             </w:r>
           </w:p>
         </w:tc>
@@ -2293,13 +2185,7 @@
           <w:tcPr>
             <w:tcW w:w="1933" w:type="dxa"/>
           </w:tcPr>
-          <w:p>
-            <w:pPr>
-              <w:rPr>
-                <w:rFonts w:hint="eastAsia"/>
-              </w:rPr>
-            </w:pPr>
-          </w:p>
+          <w:p/>
         </w:tc>
       </w:tr>
       <w:tr>
@@ -2308,11 +2194,6 @@
             <w:tcW w:w="2004" w:type="dxa"/>
           </w:tcPr>
           <w:p>
-            <w:pPr>
-              <w:rPr>
-                <w:rFonts w:hint="eastAsia"/>
-              </w:rPr>
-            </w:pPr>
             <w:r>
               <w:lastRenderedPageBreak/>
               <w:t xml:space="preserve">2a_2a_1. </w:t>
@@ -2333,11 +2214,6 @@
             <w:tcW w:w="1886" w:type="dxa"/>
           </w:tcPr>
           <w:p>
-            <w:pPr>
-              <w:rPr>
-                <w:rFonts w:hint="eastAsia"/>
-              </w:rPr>
-            </w:pPr>
             <w:r>
               <w:rPr>
                 <w:rFonts w:hint="eastAsia"/>
@@ -2382,37 +2258,19 @@
           <w:tcPr>
             <w:tcW w:w="1350" w:type="dxa"/>
           </w:tcPr>
-          <w:p>
-            <w:pPr>
-              <w:rPr>
-                <w:rFonts w:hint="eastAsia"/>
-              </w:rPr>
-            </w:pPr>
-          </w:p>
+          <w:p/>
         </w:tc>
         <w:tc>
           <w:tcPr>
             <w:tcW w:w="1843" w:type="dxa"/>
           </w:tcPr>
-          <w:p>
-            <w:pPr>
-              <w:rPr>
-                <w:rFonts w:hint="eastAsia"/>
-              </w:rPr>
-            </w:pPr>
-          </w:p>
+          <w:p/>
         </w:tc>
         <w:tc>
           <w:tcPr>
             <w:tcW w:w="1933" w:type="dxa"/>
           </w:tcPr>
-          <w:p>
-            <w:pPr>
-              <w:rPr>
-                <w:rFonts w:hint="eastAsia"/>
-              </w:rPr>
-            </w:pPr>
-          </w:p>
+          <w:p/>
         </w:tc>
       </w:tr>
       <w:tr>
@@ -2421,11 +2279,6 @@
             <w:tcW w:w="2004" w:type="dxa"/>
           </w:tcPr>
           <w:p>
-            <w:pPr>
-              <w:rPr>
-                <w:rFonts w:hint="eastAsia"/>
-              </w:rPr>
-            </w:pPr>
             <w:r>
               <w:t xml:space="preserve">2a_2b_1. </w:t>
             </w:r>
@@ -2445,11 +2298,6 @@
             <w:tcW w:w="1886" w:type="dxa"/>
           </w:tcPr>
           <w:p>
-            <w:pPr>
-              <w:rPr>
-                <w:rFonts w:hint="eastAsia"/>
-              </w:rPr>
-            </w:pPr>
             <w:r>
               <w:rPr>
                 <w:rFonts w:hint="eastAsia"/>
@@ -2488,36 +2336,19 @@
           <w:tcPr>
             <w:tcW w:w="1350" w:type="dxa"/>
           </w:tcPr>
-          <w:p>
-            <w:pPr>
-              <w:rPr>
-                <w:rFonts w:hint="eastAsia"/>
-              </w:rPr>
-            </w:pPr>
-          </w:p>
+          <w:p/>
         </w:tc>
         <w:tc>
           <w:tcPr>
             <w:tcW w:w="1843" w:type="dxa"/>
           </w:tcPr>
-          <w:p>
-            <w:pPr>
-              <w:rPr>
-                <w:rFonts w:hint="eastAsia"/>
-              </w:rPr>
-            </w:pPr>
-          </w:p>
+          <w:p/>
         </w:tc>
         <w:tc>
           <w:tcPr>
             <w:tcW w:w="1933" w:type="dxa"/>
           </w:tcPr>
           <w:p>
-            <w:pPr>
-              <w:rPr>
-                <w:rFonts w:hint="eastAsia"/>
-              </w:rPr>
-            </w:pPr>
             <w:r>
               <w:t>2a_2b_3</w:t>
             </w:r>
@@ -2931,9 +2762,6 @@
     <w:p>
       <w:pPr>
         <w:spacing w:after="0"/>
-        <w:rPr>
-          <w:rFonts w:hint="eastAsia"/>
-        </w:rPr>
       </w:pPr>
     </w:p>
     <w:p>
@@ -2992,6 +2820,11 @@
             <w:tcW w:w="4508" w:type="dxa"/>
           </w:tcPr>
           <w:p>
+            <w:pPr>
+              <w:rPr>
+                <w:rFonts w:hint="eastAsia"/>
+              </w:rPr>
+            </w:pPr>
             <w:r>
               <w:rPr>
                 <w:rFonts w:hint="eastAsia"/>
@@ -3135,11 +2968,72 @@
             <w:tcW w:w="4508" w:type="dxa"/>
           </w:tcPr>
           <w:p>
-            <w:r>
-              <w:rPr>
-                <w:rFonts w:hint="eastAsia"/>
-              </w:rPr>
-              <w:t>2. 대여 금액 및 횟수를 출력한다.</w:t>
+            <w:pPr>
+              <w:rPr>
+                <w:rFonts w:hint="eastAsia"/>
+              </w:rPr>
+            </w:pPr>
+            <w:r>
+              <w:rPr>
+                <w:rFonts w:hint="eastAsia"/>
+              </w:rPr>
+              <w:t>2. 기간 단위 리스트를 제공한다.</w:t>
+            </w:r>
+          </w:p>
+        </w:tc>
+      </w:tr>
+      <w:tr>
+        <w:tc>
+          <w:tcPr>
+            <w:tcW w:w="4508" w:type="dxa"/>
+          </w:tcPr>
+          <w:p>
+            <w:pPr>
+              <w:rPr>
+                <w:rFonts w:hint="eastAsia"/>
+              </w:rPr>
+            </w:pPr>
+            <w:r>
+              <w:rPr>
+                <w:rFonts w:hint="eastAsia"/>
+              </w:rPr>
+              <w:t>3. 리스트 중 하나의 기간을 선택한다.</w:t>
+            </w:r>
+          </w:p>
+        </w:tc>
+        <w:tc>
+          <w:tcPr>
+            <w:tcW w:w="4508" w:type="dxa"/>
+          </w:tcPr>
+          <w:p>
+            <w:pPr>
+              <w:rPr>
+                <w:rFonts w:hint="eastAsia"/>
+              </w:rPr>
+            </w:pPr>
+            <w:r>
+              <w:rPr>
+                <w:rFonts w:hint="eastAsia"/>
+              </w:rPr>
+              <w:t>4</w:t>
+            </w:r>
+            <w:r>
+              <w:rPr>
+                <w:rFonts w:hint="eastAsia"/>
+              </w:rPr>
+              <w:t xml:space="preserve">. </w:t>
+            </w:r>
+            <w:r>
+              <w:rPr>
+                <w:rFonts w:hint="eastAsia"/>
+              </w:rPr>
+              <w:t xml:space="preserve">해당 기간에 맞는 </w:t>
+            </w:r>
+            <w:r>
+              <w:rPr>
+                <w:rFonts w:hint="eastAsia"/>
+              </w:rPr>
+              <w:t>대여 금액 및 횟수를 출력한다.</w:t>
             </w:r>
           </w:p>
         </w:tc>
@@ -3168,7 +3062,13 @@
               <w:rPr>
                 <w:rFonts w:hint="eastAsia"/>
               </w:rPr>
-              <w:t>Step 2</w:t>
+              <w:t xml:space="preserve">Step </w:t>
+            </w:r>
+            <w:r>
+              <w:rPr>
+                <w:rFonts w:hint="eastAsia"/>
+              </w:rPr>
+              <w:t>4</w:t>
             </w:r>
             <w:r>
               <w:rPr>

</xml_diff>